<commit_message>
Pushed updated CV in .pdf and .docx
</commit_message>
<xml_diff>
--- a/media/documents/OliverHodgson.docx
+++ b/media/documents/OliverHodgson.docx
@@ -1,30 +1,62 @@
 
 <file path=word/document.xml><?xml version="1.0" encoding="utf-8"?>
-<w:document xmlns:mo="http://schemas.microsoft.com/office/mac/office/2008/main" xmlns:ve="http://schemas.openxmlformats.org/markup-compatibility/2006" xmlns:mv="urn:schemas-microsoft-com:mac:vml" xmlns:o="urn:schemas-microsoft-com:office:office" xmlns:r="http://schemas.openxmlformats.org/officeDocument/2006/relationships" xmlns:m="http://schemas.openxmlformats.org/officeDocument/2006/math" xmlns:v="urn:schemas-microsoft-com:vml" xmlns:wp="http://schemas.openxmlformats.org/drawingml/2006/wordprocessingDrawing" xmlns:w10="urn:schemas-microsoft-com:office:word" xmlns:w="http://schemas.openxmlformats.org/wordprocessingml/2006/main" xmlns:wne="http://schemas.microsoft.com/office/word/2006/wordml">
+<w:document xmlns:wpc="http://schemas.microsoft.com/office/word/2010/wordprocessingCanvas" xmlns:cx="http://schemas.microsoft.com/office/drawing/2014/chartex" xmlns:cx1="http://schemas.microsoft.com/office/drawing/2015/9/8/chartex" xmlns:cx2="http://schemas.microsoft.com/office/drawing/2015/10/21/chartex" xmlns:cx3="http://schemas.microsoft.com/office/drawing/2016/5/9/chartex" xmlns:cx4="http://schemas.microsoft.com/office/drawing/2016/5/10/chartex" xmlns:cx5="http://schemas.microsoft.com/office/drawing/2016/5/11/chartex" xmlns:cx6="http://schemas.microsoft.com/office/drawing/2016/5/12/chartex" xmlns:cx7="http://schemas.microsoft.com/office/drawing/2016/5/13/chartex" xmlns:cx8="http://schemas.microsoft.com/office/drawing/2016/5/14/chartex" xmlns:mc="http://schemas.openxmlformats.org/markup-compatibility/2006" xmlns:aink="http://schemas.microsoft.com/office/drawing/2016/ink" xmlns:am3d="http://schemas.microsoft.com/office/drawing/2017/model3d" xmlns:o="urn:schemas-microsoft-com:office:office" xmlns:r="http://schemas.openxmlformats.org/officeDocument/2006/relationships" xmlns:m="http://schemas.openxmlformats.org/officeDocument/2006/math" xmlns:v="urn:schemas-microsoft-com:vml" xmlns:wp14="http://schemas.microsoft.com/office/word/2010/wordprocessingDrawing" xmlns:wp="http://schemas.openxmlformats.org/drawingml/2006/wordprocessingDrawing" xmlns:w10="urn:schemas-microsoft-com:office:word" xmlns:w="http://schemas.openxmlformats.org/wordprocessingml/2006/main" xmlns:w14="http://schemas.microsoft.com/office/word/2010/wordml" xmlns:w15="http://schemas.microsoft.com/office/word/2012/wordml" xmlns:w16cid="http://schemas.microsoft.com/office/word/2016/wordml/cid" xmlns:w16se="http://schemas.microsoft.com/office/word/2015/wordml/symex" xmlns:wpg="http://schemas.microsoft.com/office/word/2010/wordprocessingGroup" xmlns:wpi="http://schemas.microsoft.com/office/word/2010/wordprocessingInk" xmlns:wne="http://schemas.microsoft.com/office/word/2006/wordml" xmlns:wps="http://schemas.microsoft.com/office/word/2010/wordprocessingShape" mc:Ignorable="w14 w15 w16se w16cid wp14">
   <w:body>
     <w:p>
       <w:pPr>
         <w:pStyle w:val="Title"/>
-      </w:pPr>
-      <w:r>
+        <w:rPr>
+          <w:rFonts w:ascii="Helvetica Neue Condensed" w:hAnsi="Helvetica Neue Condensed"/>
+          <w:b/>
+        </w:rPr>
+      </w:pPr>
+      <w:r>
+        <w:rPr>
+          <w:rFonts w:ascii="Helvetica Neue Condensed" w:hAnsi="Helvetica Neue Condensed"/>
+          <w:b/>
+        </w:rPr>
         <w:t>Ol</w:t>
       </w:r>
       <w:r>
+        <w:rPr>
+          <w:rFonts w:ascii="Helvetica Neue Condensed" w:hAnsi="Helvetica Neue Condensed"/>
+          <w:b/>
+        </w:rPr>
         <w:t xml:space="preserve">ly </w:t>
       </w:r>
       <w:r>
+        <w:rPr>
+          <w:rFonts w:ascii="Helvetica Neue Condensed" w:hAnsi="Helvetica Neue Condensed"/>
+          <w:b/>
+        </w:rPr>
         <w:t xml:space="preserve">Hodgson – Front </w:t>
       </w:r>
       <w:r>
+        <w:rPr>
+          <w:rFonts w:ascii="Helvetica Neue Condensed" w:hAnsi="Helvetica Neue Condensed"/>
+          <w:b/>
+        </w:rPr>
         <w:t>E</w:t>
       </w:r>
       <w:r>
+        <w:rPr>
+          <w:rFonts w:ascii="Helvetica Neue Condensed" w:hAnsi="Helvetica Neue Condensed"/>
+          <w:b/>
+        </w:rPr>
         <w:t xml:space="preserve">nd </w:t>
       </w:r>
       <w:r>
+        <w:rPr>
+          <w:rFonts w:ascii="Helvetica Neue Condensed" w:hAnsi="Helvetica Neue Condensed"/>
+          <w:b/>
+        </w:rPr>
         <w:t>Web D</w:t>
       </w:r>
       <w:r>
+        <w:rPr>
+          <w:rFonts w:ascii="Helvetica Neue Condensed" w:hAnsi="Helvetica Neue Condensed"/>
+          <w:b/>
+        </w:rPr>
         <w:t>eveloper</w:t>
       </w:r>
     </w:p>
@@ -33,46 +65,318 @@
         <w:jc w:val="center"/>
       </w:pPr>
       <w:r>
-        <w:t>+44 (</w:t>
-      </w:r>
-      <w:r>
-        <w:t>0</w:t>
-      </w:r>
-      <w:r>
-        <w:t xml:space="preserve">) </w:t>
-      </w:r>
-      <w:r>
-        <w:t>7521</w:t>
+        <w:t>+1 (250) 650-9612</w:t>
+      </w:r>
+      <w:r>
+        <w:tab/>
+      </w:r>
+      <w:r>
+        <w:tab/>
+      </w:r>
+      <w:hyperlink r:id="rId5" w:history="1">
+        <w:r>
+          <w:rPr>
+            <w:rStyle w:val="Hyperlink"/>
+          </w:rPr>
+          <w:t>olly@thinkdrastic.net</w:t>
+        </w:r>
+      </w:hyperlink>
+    </w:p>
+    <w:p>
+      <w:pPr>
+        <w:pStyle w:val="Heading1"/>
+      </w:pPr>
+      <w:r>
+        <w:t>Profile</w:t>
+      </w:r>
+    </w:p>
+    <w:p>
+      <w:r>
+        <w:t>I’m a front-end web developer</w:t>
+      </w:r>
+      <w:r>
+        <w:t xml:space="preserve"> who has recently relocated to BC, Canada and I’m </w:t>
+      </w:r>
+      <w:r>
+        <w:t xml:space="preserve">looking for new challenges. I bring over 15 years of </w:t>
+      </w:r>
+      <w:r>
+        <w:t>practice</w:t>
+      </w:r>
+      <w:r>
+        <w:t xml:space="preserve"> working on the web – with knowledge of design, user experience, </w:t>
+      </w:r>
+      <w:r>
+        <w:t xml:space="preserve">performance, </w:t>
+      </w:r>
+      <w:r>
+        <w:t xml:space="preserve">accessibility, </w:t>
+      </w:r>
+      <w:r>
+        <w:t xml:space="preserve">SEO </w:t>
+      </w:r>
+      <w:r>
+        <w:t>and progressive enhancement.</w:t>
+      </w:r>
+      <w:r>
+        <w:t xml:space="preserve"> I’m extremely </w:t>
+      </w:r>
+      <w:r>
+        <w:t>experience</w:t>
+      </w:r>
+      <w:r>
+        <w:t>d in</w:t>
+      </w:r>
+      <w:r>
+        <w:t xml:space="preserve"> building responsive, mobile-friendly websites and applications.</w:t>
+      </w:r>
+      <w:r>
+        <w:t xml:space="preserve"> I’m</w:t>
+      </w:r>
+      <w:r>
+        <w:t xml:space="preserve"> highly</w:t>
+      </w:r>
+      <w:r>
+        <w:t xml:space="preserve"> adaptable, building </w:t>
+      </w:r>
+      <w:r>
+        <w:t xml:space="preserve">on a variety of platforms, </w:t>
+      </w:r>
+      <w:r>
+        <w:t>with recent experience encompassing</w:t>
       </w:r>
       <w:r>
         <w:t xml:space="preserve"> </w:t>
       </w:r>
       <w:r>
-        <w:t>153821</w:t>
-      </w:r>
-      <w:r>
-        <w:tab/>
-      </w:r>
-      <w:r>
-        <w:tab/>
-      </w:r>
-      <w:r>
-        <w:fldChar w:fldCharType="begin"/>
-      </w:r>
-      <w:r>
-        <w:instrText>HYPERLINK "mailto:olly@thinkdrastic.net"</w:instrText>
-      </w:r>
-      <w:r>
-        <w:fldChar w:fldCharType="separate"/>
-      </w:r>
-      <w:r>
-        <w:rPr>
-          <w:rStyle w:val="Hyperlink"/>
-        </w:rPr>
-        <w:t>olly@thinkdrastic.net</w:t>
-      </w:r>
-      <w:r>
-        <w:fldChar w:fldCharType="end"/>
+        <w:t>DNN</w:t>
+      </w:r>
+      <w:r>
+        <w:t>, SharePoint</w:t>
+      </w:r>
+      <w:r>
+        <w:t xml:space="preserve"> and WordPress</w:t>
+      </w:r>
+      <w:r>
+        <w:t>.</w:t>
+      </w:r>
+    </w:p>
+    <w:p>
+      <w:r>
+        <w:t xml:space="preserve">I’m a CSS expert, having built bespoke responsive layout frameworks, and </w:t>
+      </w:r>
+      <w:r>
+        <w:t xml:space="preserve">working </w:t>
+      </w:r>
+      <w:r>
+        <w:t xml:space="preserve">extensively with </w:t>
+      </w:r>
+      <w:r>
+        <w:t xml:space="preserve">SASS, </w:t>
+      </w:r>
+      <w:r>
+        <w:t>LESS</w:t>
+      </w:r>
+      <w:r>
+        <w:t xml:space="preserve">, </w:t>
+      </w:r>
+      <w:r>
+        <w:t>Bootstrap</w:t>
+      </w:r>
+      <w:r>
+        <w:t xml:space="preserve"> and </w:t>
+      </w:r>
+      <w:r>
+        <w:t xml:space="preserve">other </w:t>
+      </w:r>
+      <w:r>
+        <w:t xml:space="preserve">front-end </w:t>
+      </w:r>
+      <w:r>
+        <w:t>tools</w:t>
+      </w:r>
+      <w:r>
+        <w:t xml:space="preserve">. </w:t>
+      </w:r>
+      <w:r>
+        <w:t xml:space="preserve">I’m very </w:t>
+      </w:r>
+      <w:r>
+        <w:t>experience</w:t>
+      </w:r>
+      <w:r>
+        <w:t>d</w:t>
+      </w:r>
+      <w:r>
+        <w:t xml:space="preserve"> with JavaScript, </w:t>
+      </w:r>
+      <w:r>
+        <w:t>writing vanilla code</w:t>
+      </w:r>
+      <w:r>
+        <w:t xml:space="preserve"> </w:t>
+      </w:r>
+      <w:r>
+        <w:t>and</w:t>
+      </w:r>
+      <w:r>
+        <w:t xml:space="preserve"> </w:t>
+      </w:r>
+      <w:r>
+        <w:t>working with</w:t>
+      </w:r>
+      <w:r>
+        <w:t xml:space="preserve"> a variety of </w:t>
+      </w:r>
+      <w:r>
+        <w:t>libraries</w:t>
+      </w:r>
+      <w:r>
+        <w:t>,</w:t>
+      </w:r>
+      <w:r>
+        <w:t xml:space="preserve"> </w:t>
+      </w:r>
+      <w:r>
+        <w:t>frameworks</w:t>
+      </w:r>
+      <w:r>
+        <w:t xml:space="preserve"> and tools (</w:t>
+      </w:r>
+      <w:r>
+        <w:t>including</w:t>
+      </w:r>
+      <w:r>
+        <w:t xml:space="preserve"> </w:t>
+      </w:r>
+      <w:r>
+        <w:t>React</w:t>
+      </w:r>
+      <w:r>
+        <w:t>, Redux</w:t>
+      </w:r>
+      <w:r>
+        <w:t>,</w:t>
+      </w:r>
+      <w:r>
+        <w:t xml:space="preserve"> </w:t>
+      </w:r>
+      <w:proofErr w:type="spellStart"/>
+      <w:r>
+        <w:t>Webpack</w:t>
+      </w:r>
+      <w:proofErr w:type="spellEnd"/>
+      <w:r>
+        <w:t>, Gulp and</w:t>
+      </w:r>
+      <w:r>
+        <w:t xml:space="preserve"> </w:t>
+      </w:r>
+      <w:r>
+        <w:t>jQuery</w:t>
+      </w:r>
+      <w:r>
+        <w:t>)</w:t>
+      </w:r>
+      <w:r>
+        <w:t>.</w:t>
+      </w:r>
+      <w:r>
+        <w:t xml:space="preserve"> </w:t>
+      </w:r>
+      <w:r>
+        <w:t>I’m familiar with Windows, Mac and Linux</w:t>
+      </w:r>
+      <w:r>
+        <w:t xml:space="preserve"> dev environments.</w:t>
+      </w:r>
+    </w:p>
+    <w:p>
+      <w:r>
+        <w:t xml:space="preserve">I’m happy working individually and as part of Agile teams, either remotely or on-site. I’m </w:t>
+      </w:r>
+      <w:r>
+        <w:t>continually</w:t>
+      </w:r>
+      <w:r>
+        <w:t xml:space="preserve"> reflecting, refining, learning and l</w:t>
+      </w:r>
+      <w:r>
+        <w:t xml:space="preserve">ooking for ways to improve – both </w:t>
+      </w:r>
+      <w:r>
+        <w:t xml:space="preserve">technologies </w:t>
+      </w:r>
+      <w:r>
+        <w:t>and</w:t>
+      </w:r>
+      <w:r>
+        <w:t xml:space="preserve"> </w:t>
+      </w:r>
+      <w:r>
+        <w:t>technique</w:t>
+      </w:r>
+      <w:r>
+        <w:t xml:space="preserve">s. </w:t>
+      </w:r>
+      <w:r>
+        <w:t>I have a talent for presentations</w:t>
+      </w:r>
+      <w:r>
+        <w:t>, telling stories</w:t>
+      </w:r>
+      <w:r>
+        <w:t xml:space="preserve"> and explaining difficult technical concepts to regular people.</w:t>
+      </w:r>
+      <w:r>
+        <w:t xml:space="preserve"> I want to build user interfaces which work for everybody – including the people who have to edit the website.</w:t>
+      </w:r>
+    </w:p>
+    <w:p>
+      <w:r>
+        <w:t>I’m</w:t>
+      </w:r>
+      <w:r>
+        <w:t xml:space="preserve"> open to learning new techniques and technologies. </w:t>
+      </w:r>
+      <w:r>
+        <w:t xml:space="preserve">While my speciality is the front end, </w:t>
+      </w:r>
+      <w:r>
+        <w:t>I’ve recently taken up C#</w:t>
+      </w:r>
+      <w:r>
+        <w:t xml:space="preserve"> and </w:t>
+      </w:r>
+      <w:r>
+        <w:t>Razor</w:t>
+      </w:r>
+      <w:r>
+        <w:t>, and gained experience hosting web</w:t>
+      </w:r>
+      <w:r>
+        <w:t xml:space="preserve"> </w:t>
+      </w:r>
+      <w:r>
+        <w:t xml:space="preserve">applications </w:t>
+      </w:r>
+      <w:r>
+        <w:t>on Microsoft Azure cloud services</w:t>
+      </w:r>
+      <w:r>
+        <w:t>.</w:t>
+      </w:r>
+      <w:r>
+        <w:t xml:space="preserve"> I’m </w:t>
+      </w:r>
+      <w:r>
+        <w:t>a contributor to various open source projects, most recently helping to improve the accessibility of the editing controls in the DNN content management system</w:t>
+      </w:r>
+      <w:r>
+        <w:t xml:space="preserve"> and taking part in their Technical Advisory Group</w:t>
+      </w:r>
+      <w:r>
+        <w:t>.</w:t>
       </w:r>
     </w:p>
     <w:p>
@@ -80,228 +384,198 @@
         <w:pStyle w:val="Heading1"/>
       </w:pPr>
       <w:r>
-        <w:t>Profile</w:t>
-      </w:r>
-    </w:p>
-    <w:p>
-      <w:r>
-        <w:t xml:space="preserve">I’m a front-end web developer looking for new challenges. I bring over 15 years of </w:t>
-      </w:r>
-      <w:r>
-        <w:t>practice</w:t>
-      </w:r>
-      <w:r>
-        <w:t xml:space="preserve"> working on the web – with knowledge of design, user experience, accessibility, search-engine friendliness</w:t>
-      </w:r>
-      <w:r>
-        <w:t>, performance</w:t>
-      </w:r>
-      <w:r>
-        <w:t xml:space="preserve"> and progressive enhancement.</w:t>
+        <w:t>Technical expertise</w:t>
+      </w:r>
+    </w:p>
+    <w:p>
+      <w:pPr>
+        <w:pStyle w:val="ListBullet"/>
+      </w:pPr>
+      <w:r>
+        <w:t xml:space="preserve">Responsive design – </w:t>
+      </w:r>
+      <w:r>
+        <w:t>building sites and apps for</w:t>
+      </w:r>
+      <w:r>
+        <w:t xml:space="preserve"> mobile, tablet, desktop and more</w:t>
+      </w:r>
+    </w:p>
+    <w:p>
+      <w:pPr>
+        <w:pStyle w:val="ListBullet"/>
+      </w:pPr>
+      <w:r>
+        <w:t>HTML</w:t>
+      </w:r>
+      <w:r>
+        <w:t>5</w:t>
+      </w:r>
+      <w:r>
+        <w:t xml:space="preserve"> and </w:t>
+      </w:r>
+      <w:r>
+        <w:t xml:space="preserve">CSS, </w:t>
+      </w:r>
+      <w:r>
+        <w:t xml:space="preserve">including </w:t>
+      </w:r>
+      <w:r>
+        <w:t>LESS, SASS and Bootstrap</w:t>
+      </w:r>
+    </w:p>
+    <w:p>
+      <w:pPr>
+        <w:pStyle w:val="ListBullet"/>
+      </w:pPr>
+      <w:r>
+        <w:t>JavaScript</w:t>
+      </w:r>
+      <w:r>
+        <w:t>, including</w:t>
+      </w:r>
+      <w:r>
+        <w:t xml:space="preserve"> ES5</w:t>
+      </w:r>
+      <w:r>
+        <w:t>/ES</w:t>
+      </w:r>
+      <w:r>
+        <w:t>6</w:t>
+      </w:r>
+      <w:r>
+        <w:t xml:space="preserve">, </w:t>
+      </w:r>
+      <w:r>
+        <w:t>React</w:t>
+      </w:r>
+      <w:r>
+        <w:t xml:space="preserve">, </w:t>
+      </w:r>
+      <w:r>
+        <w:t xml:space="preserve">Redux, </w:t>
+      </w:r>
+      <w:r>
+        <w:t xml:space="preserve">jQuery, JSON, </w:t>
+      </w:r>
+      <w:r>
+        <w:t xml:space="preserve">Gulp, </w:t>
+      </w:r>
+      <w:proofErr w:type="spellStart"/>
+      <w:r>
+        <w:t>Webpack</w:t>
+      </w:r>
+      <w:proofErr w:type="spellEnd"/>
+      <w:r>
+        <w:t xml:space="preserve"> and Handlebars</w:t>
+      </w:r>
+    </w:p>
+    <w:p>
+      <w:pPr>
+        <w:pStyle w:val="ListBullet"/>
+      </w:pPr>
+      <w:r>
+        <w:t>Content management systems, including</w:t>
       </w:r>
       <w:r>
         <w:t xml:space="preserve"> </w:t>
       </w:r>
       <w:r>
-        <w:t>I have extensive experience building responsive, mobile-friendly websites and applications.</w:t>
-      </w:r>
-      <w:r>
-        <w:t xml:space="preserve"> I’m</w:t>
-      </w:r>
-      <w:r>
-        <w:t xml:space="preserve"> highly</w:t>
-      </w:r>
-      <w:r>
-        <w:t xml:space="preserve"> adaptable, building </w:t>
-      </w:r>
-      <w:r>
-        <w:t>on a variety of platforms, including SharePoint</w:t>
-      </w:r>
-      <w:r>
-        <w:t xml:space="preserve"> and WordPress</w:t>
-      </w:r>
-      <w:r>
-        <w:t>.</w:t>
-      </w:r>
-    </w:p>
-    <w:p/>
-    <w:p>
-      <w:r>
-        <w:t xml:space="preserve">I’m a CSS </w:t>
-      </w:r>
-      <w:proofErr w:type="gramStart"/>
-      <w:r>
-        <w:t>expert,</w:t>
-      </w:r>
-      <w:proofErr w:type="gramEnd"/>
-      <w:r>
-        <w:t xml:space="preserve"> having built bespoke responsive layout frameworks, and worked extensively with LESS</w:t>
+        <w:t>DNN</w:t>
+      </w:r>
+      <w:r>
+        <w:t xml:space="preserve"> (formerly </w:t>
+      </w:r>
+      <w:proofErr w:type="spellStart"/>
+      <w:r>
+        <w:t>Dotnetnuke</w:t>
+      </w:r>
+      <w:proofErr w:type="spellEnd"/>
+      <w:r>
+        <w:t>)</w:t>
+      </w:r>
+      <w:r>
+        <w:t xml:space="preserve">, WordPress </w:t>
+      </w:r>
+      <w:r>
+        <w:t>and SharePoint 2010</w:t>
+      </w:r>
+      <w:r>
+        <w:t>/</w:t>
+      </w:r>
+      <w:r>
+        <w:t>2013</w:t>
+      </w:r>
+    </w:p>
+    <w:p>
+      <w:pPr>
+        <w:pStyle w:val="ListBullet"/>
+      </w:pPr>
+      <w:r>
+        <w:t xml:space="preserve">Azure cloud services, including </w:t>
+      </w:r>
+      <w:r>
+        <w:t xml:space="preserve">Azure </w:t>
+      </w:r>
+      <w:r>
+        <w:t>App Service, Azure Storage and Azure SQL database</w:t>
+      </w:r>
+    </w:p>
+    <w:p>
+      <w:pPr>
+        <w:pStyle w:val="ListBullet"/>
+      </w:pPr>
+      <w:r>
+        <w:t>Some C#</w:t>
       </w:r>
       <w:r>
         <w:t xml:space="preserve">, </w:t>
       </w:r>
       <w:r>
-        <w:t>Bootstrap</w:t>
+        <w:t>Razor</w:t>
+      </w:r>
+      <w:r>
+        <w:t>,</w:t>
+      </w:r>
+      <w:r>
+        <w:t xml:space="preserve"> WebAPI</w:t>
+      </w:r>
+      <w:r>
+        <w:t xml:space="preserve">, </w:t>
+      </w:r>
+      <w:r>
+        <w:t>XML</w:t>
       </w:r>
       <w:r>
         <w:t xml:space="preserve"> and </w:t>
       </w:r>
       <w:r>
-        <w:t xml:space="preserve">other </w:t>
-      </w:r>
-      <w:r>
-        <w:t xml:space="preserve">front-end </w:t>
-      </w:r>
-      <w:r>
-        <w:t>tools</w:t>
-      </w:r>
-      <w:r>
-        <w:t xml:space="preserve">. </w:t>
-      </w:r>
-      <w:r>
-        <w:t xml:space="preserve">I’m very </w:t>
-      </w:r>
-      <w:r>
-        <w:t>experience</w:t>
-      </w:r>
-      <w:r>
-        <w:t>d</w:t>
-      </w:r>
-      <w:r>
-        <w:t xml:space="preserve"> with JavaScript, </w:t>
-      </w:r>
-      <w:r>
-        <w:t>writing vanilla code</w:t>
+        <w:t>XSLT</w:t>
+      </w:r>
+    </w:p>
+    <w:p>
+      <w:pPr>
+        <w:pStyle w:val="ListBullet"/>
+      </w:pPr>
+      <w:r>
+        <w:t xml:space="preserve">Source control including </w:t>
+      </w:r>
+      <w:r>
+        <w:t>Git</w:t>
+      </w:r>
+      <w:r>
+        <w:t xml:space="preserve"> and TFS</w:t>
       </w:r>
       <w:r>
         <w:t xml:space="preserve"> </w:t>
       </w:r>
-      <w:r>
-        <w:t>and</w:t>
-      </w:r>
-      <w:r>
-        <w:t xml:space="preserve"> </w:t>
-      </w:r>
-      <w:r>
-        <w:t>working with</w:t>
-      </w:r>
-      <w:r>
-        <w:t xml:space="preserve"> libraries</w:t>
-      </w:r>
-      <w:r>
-        <w:t>,</w:t>
-      </w:r>
-      <w:r>
-        <w:t xml:space="preserve"> </w:t>
-      </w:r>
-      <w:r>
-        <w:t>frameworks</w:t>
-      </w:r>
-      <w:r>
-        <w:t xml:space="preserve"> and tools (</w:t>
-      </w:r>
-      <w:r>
-        <w:t xml:space="preserve">including </w:t>
-      </w:r>
-      <w:proofErr w:type="spellStart"/>
-      <w:r>
-        <w:t>jQuery</w:t>
-      </w:r>
-      <w:proofErr w:type="spellEnd"/>
-      <w:r>
-        <w:t>,</w:t>
-      </w:r>
-      <w:r>
-        <w:t xml:space="preserve"> React</w:t>
-      </w:r>
-      <w:r>
-        <w:t xml:space="preserve"> and </w:t>
-      </w:r>
-      <w:proofErr w:type="spellStart"/>
-      <w:r>
-        <w:t>Webpack</w:t>
-      </w:r>
-      <w:proofErr w:type="spellEnd"/>
-      <w:r>
-        <w:t>)</w:t>
-      </w:r>
-      <w:r>
-        <w:t>.</w:t>
-      </w:r>
-      <w:r>
-        <w:t xml:space="preserve"> </w:t>
-      </w:r>
-      <w:r>
-        <w:t>I’m familiar with Windows, Mac and Linux.</w:t>
-      </w:r>
-    </w:p>
-    <w:p/>
-    <w:p>
-      <w:r>
-        <w:t xml:space="preserve">I’m happy working individually and as part of </w:t>
-      </w:r>
-      <w:proofErr w:type="gramStart"/>
-      <w:r>
-        <w:t>Agile</w:t>
-      </w:r>
-      <w:proofErr w:type="gramEnd"/>
-      <w:r>
-        <w:t xml:space="preserve"> teams, either remotely or on-site. I’m </w:t>
-      </w:r>
-      <w:r>
-        <w:t>continually</w:t>
-      </w:r>
-      <w:r>
-        <w:t xml:space="preserve"> reflecting, refining, learning and l</w:t>
-      </w:r>
-      <w:r>
-        <w:t xml:space="preserve">ooking for ways to improve – both </w:t>
-      </w:r>
-      <w:r>
-        <w:t xml:space="preserve">technologies </w:t>
-      </w:r>
-      <w:r>
-        <w:t>and</w:t>
-      </w:r>
-      <w:r>
-        <w:t xml:space="preserve"> </w:t>
-      </w:r>
-      <w:r>
-        <w:t>technique</w:t>
-      </w:r>
-      <w:r>
-        <w:t xml:space="preserve">s. </w:t>
-      </w:r>
-      <w:r>
-        <w:t>I have a talent for presentations</w:t>
-      </w:r>
-      <w:r>
-        <w:t>, telling stories</w:t>
-      </w:r>
-      <w:r>
-        <w:t xml:space="preserve"> and explaining difficult technical concepts to regular people.</w:t>
-      </w:r>
-    </w:p>
-    <w:p>
-      <w:pPr>
-        <w:pStyle w:val="Heading1"/>
-      </w:pPr>
-      <w:r>
-        <w:t>Technical expertise</w:t>
-      </w:r>
     </w:p>
     <w:p>
       <w:pPr>
         <w:pStyle w:val="ListBullet"/>
       </w:pPr>
       <w:r>
-        <w:t xml:space="preserve">Responsive design – </w:t>
-      </w:r>
-      <w:r>
-        <w:t>building sites and apps for</w:t>
-      </w:r>
-      <w:r>
-        <w:t xml:space="preserve"> mobile, tablet, desktop and more</w:t>
+        <w:t>Web Accessibility (including DDA, WAI-ARIA and WCAG)</w:t>
       </w:r>
     </w:p>
     <w:p>
@@ -309,106 +583,6 @@
         <w:pStyle w:val="ListBullet"/>
       </w:pPr>
       <w:r>
-        <w:t>HTML</w:t>
-      </w:r>
-      <w:r>
-        <w:t>5</w:t>
-      </w:r>
-      <w:r>
-        <w:t xml:space="preserve"> and </w:t>
-      </w:r>
-      <w:r>
-        <w:t xml:space="preserve">CSS, </w:t>
-      </w:r>
-      <w:r>
-        <w:t xml:space="preserve">including </w:t>
-      </w:r>
-      <w:r>
-        <w:t>LESS, SASS and Bootstrap</w:t>
-      </w:r>
-    </w:p>
-    <w:p>
-      <w:pPr>
-        <w:pStyle w:val="ListBullet"/>
-      </w:pPr>
-      <w:r>
-        <w:t>JavaScript</w:t>
-      </w:r>
-      <w:r>
-        <w:t>, including</w:t>
-      </w:r>
-      <w:r>
-        <w:t xml:space="preserve"> ES5, </w:t>
-      </w:r>
-      <w:proofErr w:type="spellStart"/>
-      <w:r>
-        <w:t>jQuery</w:t>
-      </w:r>
-      <w:proofErr w:type="spellEnd"/>
-      <w:r>
-        <w:t>,</w:t>
-      </w:r>
-      <w:r>
-        <w:t xml:space="preserve"> </w:t>
-      </w:r>
-      <w:r>
-        <w:t xml:space="preserve">JSON, </w:t>
-      </w:r>
-      <w:r>
-        <w:t>React</w:t>
-      </w:r>
-      <w:r>
-        <w:t xml:space="preserve">, Babel and </w:t>
-      </w:r>
-      <w:proofErr w:type="spellStart"/>
-      <w:r>
-        <w:t>Webpack</w:t>
-      </w:r>
-      <w:proofErr w:type="spellEnd"/>
-    </w:p>
-    <w:p>
-      <w:pPr>
-        <w:pStyle w:val="ListBullet"/>
-      </w:pPr>
-      <w:r>
-        <w:t xml:space="preserve">Content management systems, including </w:t>
-      </w:r>
-      <w:r>
-        <w:t xml:space="preserve">WordPress and SharePoint 2010, </w:t>
-      </w:r>
-      <w:r>
-        <w:t>2013</w:t>
-      </w:r>
-    </w:p>
-    <w:p>
-      <w:pPr>
-        <w:pStyle w:val="ListBullet"/>
-      </w:pPr>
-      <w:r>
-        <w:t>XML, XSLT and XPath</w:t>
-      </w:r>
-    </w:p>
-    <w:p>
-      <w:pPr>
-        <w:pStyle w:val="ListBullet"/>
-      </w:pPr>
-      <w:r>
-        <w:t>Microsoft Visual Studio and Team Foundation Server</w:t>
-      </w:r>
-    </w:p>
-    <w:p>
-      <w:pPr>
-        <w:pStyle w:val="ListBullet"/>
-      </w:pPr>
-      <w:r>
-        <w:t>Web Accessibility (including DDA, WAI-ARIA and WCAG)</w:t>
-      </w:r>
-    </w:p>
-    <w:p>
-      <w:pPr>
-        <w:pStyle w:val="ListBullet"/>
-      </w:pPr>
-      <w:r>
         <w:t xml:space="preserve">Search </w:t>
       </w:r>
       <w:r>
@@ -422,6 +596,9 @@
       </w:r>
       <w:r>
         <w:t>ptimisation</w:t>
+      </w:r>
+      <w:r>
+        <w:t xml:space="preserve"> and Google Analytics</w:t>
       </w:r>
     </w:p>
     <w:p>
@@ -461,7 +638,13 @@
         <w:rPr>
           <w:rStyle w:val="Emphasis"/>
         </w:rPr>
-        <w:t>March 2004 to Present</w:t>
+        <w:t xml:space="preserve">March 2004 to </w:t>
+      </w:r>
+      <w:r>
+        <w:rPr>
+          <w:rStyle w:val="Emphasis"/>
+        </w:rPr>
+        <w:t>January 2019</w:t>
       </w:r>
       <w:r>
         <w:rPr>
@@ -490,10 +673,13 @@
     </w:p>
     <w:p>
       <w:r>
-        <w:t>The s</w:t>
-      </w:r>
-      <w:r>
-        <w:t xml:space="preserve">ole </w:t>
+        <w:t xml:space="preserve">The </w:t>
+      </w:r>
+      <w:r>
+        <w:t>lead</w:t>
+      </w:r>
+      <w:r>
+        <w:t xml:space="preserve"> </w:t>
       </w:r>
       <w:r>
         <w:t>front-end</w:t>
@@ -523,7 +709,7 @@
         <w:t>at</w:t>
       </w:r>
       <w:r>
-        <w:t xml:space="preserve"> a financial services company. My role has evolved continually</w:t>
+        <w:t xml:space="preserve"> a financial services company. My role evolved continually</w:t>
       </w:r>
       <w:r>
         <w:t xml:space="preserve"> along with the company, regulatory landscape and technology</w:t>
@@ -532,7 +718,16 @@
         <w:t xml:space="preserve">. </w:t>
       </w:r>
       <w:r>
-        <w:t xml:space="preserve">Responsible for design, development and maintenance of internal and </w:t>
+        <w:t>I</w:t>
+      </w:r>
+      <w:r>
+        <w:t xml:space="preserve"> was </w:t>
+      </w:r>
+      <w:r>
+        <w:t>r</w:t>
+      </w:r>
+      <w:r>
+        <w:t xml:space="preserve">esponsible for design, development and maintenance of internal and </w:t>
       </w:r>
       <w:r>
         <w:t>customer facing</w:t>
@@ -544,11 +739,34 @@
         <w:t>I w</w:t>
       </w:r>
       <w:r>
-        <w:t xml:space="preserve">ork closely with designers, developers and customers across the business. </w:t>
-      </w:r>
-    </w:p>
-    <w:p>
-      <w:r>
+        <w:t>ork</w:t>
+      </w:r>
+      <w:r>
+        <w:t>ed</w:t>
+      </w:r>
+      <w:r>
+        <w:t xml:space="preserve"> closely with designers, developers and </w:t>
+      </w:r>
+      <w:r>
+        <w:t xml:space="preserve">other </w:t>
+      </w:r>
+      <w:r>
+        <w:t>customers across the business</w:t>
+      </w:r>
+      <w:r>
+        <w:t>, as part of an agile, geographically distributed team.</w:t>
+      </w:r>
+    </w:p>
+    <w:p>
+      <w:bookmarkStart w:id="0" w:name="_GoBack"/>
+      <w:bookmarkEnd w:id="0"/>
+      <w:r>
+        <w:br w:type="page"/>
+      </w:r>
+    </w:p>
+    <w:p>
+      <w:r>
+        <w:lastRenderedPageBreak/>
         <w:t>Recent projects include:</w:t>
       </w:r>
     </w:p>
@@ -561,146 +779,13 @@
         </w:numPr>
       </w:pPr>
       <w:r>
-        <w:t xml:space="preserve">Building a responsive layout framework to power </w:t>
-      </w:r>
-      <w:r>
-        <w:t>our</w:t>
-      </w:r>
-      <w:r>
-        <w:t xml:space="preserve"> brochure websites</w:t>
-      </w:r>
-      <w:r>
-        <w:t xml:space="preserve">. Built upon </w:t>
-      </w:r>
-      <w:r>
-        <w:t>SharePoint 2013</w:t>
-      </w:r>
-      <w:r>
-        <w:t xml:space="preserve">, using HTML5, </w:t>
-      </w:r>
-      <w:r>
-        <w:t>LESS and a customised</w:t>
-      </w:r>
-      <w:r>
-        <w:t xml:space="preserve"> </w:t>
-      </w:r>
-      <w:r>
-        <w:t>Bootstrap</w:t>
-      </w:r>
-      <w:r>
-        <w:t xml:space="preserve"> framework</w:t>
-      </w:r>
-      <w:r>
-        <w:t>.</w:t>
-      </w:r>
-    </w:p>
-    <w:p>
-      <w:pPr>
-        <w:pStyle w:val="ListBullet"/>
-      </w:pPr>
-      <w:r>
-        <w:t xml:space="preserve">Creating a bespoke in-house time management application using </w:t>
-      </w:r>
-      <w:proofErr w:type="spellStart"/>
-      <w:r>
-        <w:t>Javascript</w:t>
-      </w:r>
-      <w:proofErr w:type="spellEnd"/>
-      <w:r>
-        <w:t xml:space="preserve">, React, Babel and ASP.net </w:t>
-      </w:r>
-      <w:proofErr w:type="spellStart"/>
-      <w:r>
-        <w:t>WebAPI</w:t>
-      </w:r>
-      <w:proofErr w:type="spellEnd"/>
-      <w:r>
-        <w:t>.</w:t>
-      </w:r>
-    </w:p>
-    <w:p>
-      <w:pPr>
-        <w:pStyle w:val="ListBullet"/>
-      </w:pPr>
-      <w:r>
-        <w:t>Re</w:t>
-      </w:r>
-      <w:r>
-        <w:t>build</w:t>
-      </w:r>
-      <w:r>
-        <w:t xml:space="preserve">ing the UI of a large legacy </w:t>
-      </w:r>
-      <w:r>
-        <w:t>ASP.net web application to b</w:t>
-      </w:r>
-      <w:r>
-        <w:t xml:space="preserve">e mobile / tablet friendly and </w:t>
-      </w:r>
-      <w:r>
-        <w:t>high-performance</w:t>
-      </w:r>
-      <w:r>
-        <w:t>. Built using LESS and the Bootstrap Framework.</w:t>
-      </w:r>
-    </w:p>
-    <w:p>
-      <w:pPr>
-        <w:pStyle w:val="ListBullet"/>
-      </w:pPr>
-      <w:r>
-        <w:t>UI</w:t>
-      </w:r>
-      <w:r>
-        <w:t xml:space="preserve"> framework</w:t>
-      </w:r>
-      <w:r>
-        <w:t xml:space="preserve"> for three l</w:t>
-      </w:r>
-      <w:r>
-        <w:t xml:space="preserve">arge </w:t>
-      </w:r>
-      <w:r>
-        <w:t>customer</w:t>
-      </w:r>
-      <w:r>
-        <w:t xml:space="preserve"> </w:t>
-      </w:r>
-      <w:r>
-        <w:t>extranet</w:t>
-      </w:r>
-      <w:r>
-        <w:t>s</w:t>
-      </w:r>
-      <w:r>
-        <w:t xml:space="preserve"> </w:t>
-      </w:r>
-      <w:r>
-        <w:t>built on SharePoint 2010</w:t>
-      </w:r>
-      <w:r>
-        <w:t>. Responsive,</w:t>
-      </w:r>
-      <w:r>
-        <w:t xml:space="preserve"> mobile-friendly</w:t>
-      </w:r>
-      <w:r>
-        <w:t xml:space="preserve"> and high performance</w:t>
-      </w:r>
-      <w:r>
-        <w:t>, b</w:t>
-      </w:r>
-      <w:r>
-        <w:t xml:space="preserve">uilt around a bespoke </w:t>
-      </w:r>
-      <w:r>
-        <w:t>handcrafted</w:t>
-      </w:r>
-      <w:r>
-        <w:t xml:space="preserve"> </w:t>
-      </w:r>
-      <w:r>
-        <w:t>CSS layout framework.</w:t>
+        <w:t>Building a DNN-based brochure website aimed at selling services to financial advisers, making use of CSS animation and a React/Redux</w:t>
+      </w:r>
+      <w:r>
+        <w:t>-based</w:t>
+      </w:r>
+      <w:r>
+        <w:t xml:space="preserve"> custom proposal builder.</w:t>
       </w:r>
     </w:p>
     <w:p>
@@ -708,17 +793,258 @@
         <w:pStyle w:val="ListBullet"/>
         <w:numPr>
           <w:ilvl w:val="0"/>
-          <w:numId w:val="0"/>
+          <w:numId w:val="13"/>
         </w:numPr>
       </w:pPr>
+      <w:r>
+        <w:t>Building a responsive and performan</w:t>
+      </w:r>
+      <w:r>
+        <w:t>t</w:t>
+      </w:r>
+      <w:r>
+        <w:t xml:space="preserve"> secure customer portal on the DNN platform, using AzureAD B2C for authentication</w:t>
+      </w:r>
+      <w:r>
+        <w:t>.</w:t>
+      </w:r>
+    </w:p>
+    <w:p>
+      <w:pPr>
+        <w:pStyle w:val="ListBullet"/>
+        <w:numPr>
+          <w:ilvl w:val="0"/>
+          <w:numId w:val="13"/>
+        </w:numPr>
+      </w:pPr>
+      <w:r>
+        <w:t xml:space="preserve">Building DNN </w:t>
+      </w:r>
+      <w:r>
+        <w:t>modules using React and Redux on the client and a custom .net WebAPI back end</w:t>
+      </w:r>
+      <w:r>
+        <w:t>.</w:t>
+      </w:r>
+    </w:p>
+    <w:p>
+      <w:pPr>
+        <w:pStyle w:val="ListBullet"/>
+        <w:numPr>
+          <w:ilvl w:val="0"/>
+          <w:numId w:val="13"/>
+        </w:numPr>
+      </w:pPr>
+      <w:r>
+        <w:t xml:space="preserve">Building a hybrid web/native mobile app for Apple and Android </w:t>
+      </w:r>
+      <w:r>
+        <w:t>devices using GoNative and custom code</w:t>
+      </w:r>
+      <w:r>
+        <w:t>.</w:t>
+      </w:r>
+    </w:p>
+    <w:p>
+      <w:pPr>
+        <w:pStyle w:val="ListBullet"/>
+        <w:numPr>
+          <w:ilvl w:val="0"/>
+          <w:numId w:val="13"/>
+        </w:numPr>
+      </w:pPr>
+      <w:r>
+        <w:t>Aiding the migration from TFS to Git for source control</w:t>
+      </w:r>
+      <w:r>
+        <w:t>, and from self-hosting sites into the cloud.</w:t>
+      </w:r>
+    </w:p>
+    <w:p>
+      <w:pPr>
+        <w:pStyle w:val="ListBullet"/>
+        <w:numPr>
+          <w:ilvl w:val="0"/>
+          <w:numId w:val="13"/>
+        </w:numPr>
+      </w:pPr>
+      <w:r>
+        <w:t>Lead</w:t>
+      </w:r>
+      <w:r>
+        <w:t>ing</w:t>
+      </w:r>
+      <w:r>
+        <w:t xml:space="preserve"> the </w:t>
+      </w:r>
+      <w:r>
+        <w:t xml:space="preserve">evaluation and </w:t>
+      </w:r>
+      <w:r>
+        <w:t>transition away from SharePoint to another CMS which better suited our needs</w:t>
+      </w:r>
+      <w:r>
+        <w:t>.</w:t>
+      </w:r>
+    </w:p>
+    <w:p>
+      <w:pPr>
+        <w:pStyle w:val="ListBullet"/>
+        <w:numPr>
+          <w:ilvl w:val="0"/>
+          <w:numId w:val="13"/>
+        </w:numPr>
+      </w:pPr>
+      <w:r>
+        <w:t xml:space="preserve">Building a responsive layout framework to power </w:t>
+      </w:r>
+      <w:r>
+        <w:t>our</w:t>
+      </w:r>
+      <w:r>
+        <w:t xml:space="preserve"> brochure websites</w:t>
+      </w:r>
+      <w:r>
+        <w:t xml:space="preserve">. Built upon </w:t>
+      </w:r>
+      <w:r>
+        <w:t>SharePoint 2013</w:t>
+      </w:r>
+      <w:r>
+        <w:t>, using HTML5</w:t>
+      </w:r>
+      <w:r>
+        <w:t xml:space="preserve"> </w:t>
+      </w:r>
+      <w:r>
+        <w:t>and a</w:t>
+      </w:r>
+      <w:r>
+        <w:t xml:space="preserve"> heavily </w:t>
+      </w:r>
+      <w:r>
+        <w:t>customised</w:t>
+      </w:r>
+      <w:r>
+        <w:t xml:space="preserve"> </w:t>
+      </w:r>
+      <w:r>
+        <w:t>Bootstrap</w:t>
+      </w:r>
+      <w:r>
+        <w:t xml:space="preserve"> 3</w:t>
+      </w:r>
+      <w:r>
+        <w:t xml:space="preserve"> framework</w:t>
+      </w:r>
+      <w:r>
+        <w:t>.</w:t>
+      </w:r>
+    </w:p>
+    <w:p>
+      <w:pPr>
+        <w:pStyle w:val="ListBullet"/>
+        <w:numPr>
+          <w:ilvl w:val="0"/>
+          <w:numId w:val="13"/>
+        </w:numPr>
+      </w:pPr>
+      <w:r>
+        <w:t xml:space="preserve">Creating </w:t>
+      </w:r>
+      <w:r>
+        <w:t xml:space="preserve">bespoke in-house time management </w:t>
+      </w:r>
+      <w:r>
+        <w:t xml:space="preserve">and document generation </w:t>
+      </w:r>
+      <w:r>
+        <w:t>application</w:t>
+      </w:r>
+      <w:r>
+        <w:t>s</w:t>
+      </w:r>
+      <w:r>
+        <w:t xml:space="preserve"> using Javascript, React, Babel and ASP.net WebAPI.</w:t>
+      </w:r>
+    </w:p>
+    <w:p>
+      <w:pPr>
+        <w:pStyle w:val="ListBullet"/>
+      </w:pPr>
+      <w:r>
+        <w:t>Re</w:t>
+      </w:r>
+      <w:r>
+        <w:t>build</w:t>
+      </w:r>
+      <w:r>
+        <w:t xml:space="preserve">ing the UI of a large legacy </w:t>
+      </w:r>
+      <w:r>
+        <w:t>ASP.net web application to b</w:t>
+      </w:r>
+      <w:r>
+        <w:t xml:space="preserve">e mobile / tablet friendly and </w:t>
+      </w:r>
+      <w:r>
+        <w:t>high-performance</w:t>
+      </w:r>
+      <w:r>
+        <w:t>. Built using LESS and the Bootstrap Framework.</w:t>
+      </w:r>
+    </w:p>
+    <w:p>
+      <w:pPr>
+        <w:pStyle w:val="ListBullet"/>
+      </w:pPr>
+      <w:r>
+        <w:t xml:space="preserve">Bespoke </w:t>
+      </w:r>
+      <w:r>
+        <w:t>UI</w:t>
+      </w:r>
+      <w:r>
+        <w:t xml:space="preserve"> framework</w:t>
+      </w:r>
+      <w:r>
+        <w:t xml:space="preserve"> for three l</w:t>
+      </w:r>
+      <w:r>
+        <w:t xml:space="preserve">arge </w:t>
+      </w:r>
+      <w:r>
+        <w:t>customer</w:t>
+      </w:r>
+      <w:r>
+        <w:t xml:space="preserve"> </w:t>
+      </w:r>
+      <w:r>
+        <w:t>extranet</w:t>
+      </w:r>
+      <w:r>
+        <w:t>s</w:t>
+      </w:r>
+      <w:r>
+        <w:t xml:space="preserve"> </w:t>
+      </w:r>
+      <w:r>
+        <w:t>built on SharePoint 2010</w:t>
+      </w:r>
+      <w:r>
+        <w:t xml:space="preserve">. </w:t>
+      </w:r>
+      <w:r>
+        <w:t>Responsive, mobile-friendly and high performance</w:t>
+      </w:r>
+      <w:r>
+        <w:t>.</w:t>
+      </w:r>
     </w:p>
     <w:p>
       <w:pPr>
         <w:pStyle w:val="Heading2"/>
       </w:pPr>
-      <w:r>
-        <w:br w:type="page"/>
-      </w:r>
       <w:r>
         <w:t>Web Designer / Developer – TableSir.com Ltd</w:t>
       </w:r>
@@ -748,7 +1074,6 @@
         <w:t>reated simple content-management systems to ease maintenance for customers.</w:t>
       </w:r>
     </w:p>
-    <w:p/>
     <w:p>
       <w:pPr>
         <w:pStyle w:val="Heading2"/>
@@ -797,19 +1122,19 @@
       </w:r>
     </w:p>
     <w:p>
-      <w:proofErr w:type="gramStart"/>
-      <w:r>
-        <w:t>BSc in Multimedia with Information Technology (Completed June 2001), from the University of Gloucestershire.</w:t>
-      </w:r>
-      <w:proofErr w:type="gramEnd"/>
-      <w:r>
-        <w:t xml:space="preserve"> Industrial placement completed at Pennant Training Systems Ltd.</w:t>
-      </w:r>
-    </w:p>
-    <w:p/>
-    <w:p>
-      <w:r>
-        <w:t>2 A Levels (Computing, Graphic Design), 10 GCSEs (inc. Maths, Science &amp; English), from St Peters Catholic Comprehensive School, Surrey.</w:t>
+      <w:r>
+        <w:t>BSc in Multimedia with Information Technology (Completed June 2001), from the University of Gloucestershire. Industrial placement completed at Pennant Training Systems Ltd.</w:t>
+      </w:r>
+    </w:p>
+    <w:p>
+      <w:r>
+        <w:t>2 A Leve</w:t>
+      </w:r>
+      <w:r>
+        <w:t>ls (Computing, Graphic Design) and 10 GCSEs (including</w:t>
+      </w:r>
+      <w:r>
+        <w:t xml:space="preserve"> Maths, Science &amp; English), from St Peters Catholic Comprehensive School, Surrey.</w:t>
       </w:r>
     </w:p>
     <w:p>
@@ -822,10 +1147,36 @@
     </w:p>
     <w:p>
       <w:r>
-        <w:t xml:space="preserve">I hold a full </w:t>
-      </w:r>
-      <w:r>
-        <w:t xml:space="preserve">clean UK driving license. In </w:t>
+        <w:t xml:space="preserve">I </w:t>
+      </w:r>
+      <w:r>
+        <w:t xml:space="preserve">hold a British passport and Canadian Permanent Residency. </w:t>
+      </w:r>
+      <w:r>
+        <w:t xml:space="preserve">I </w:t>
+      </w:r>
+      <w:r>
+        <w:t xml:space="preserve">have </w:t>
+      </w:r>
+      <w:r>
+        <w:t>a full</w:t>
+      </w:r>
+      <w:r>
+        <w:t xml:space="preserve">, </w:t>
+      </w:r>
+      <w:r>
+        <w:t xml:space="preserve">clean </w:t>
+      </w:r>
+      <w:r>
+        <w:t xml:space="preserve">UK </w:t>
+      </w:r>
+      <w:r>
+        <w:t>driving license.</w:t>
+      </w:r>
+    </w:p>
+    <w:p>
+      <w:r>
+        <w:t xml:space="preserve">In </w:t>
       </w:r>
       <w:r>
         <w:t>my</w:t>
@@ -855,7 +1206,6 @@
         <w:t>.</w:t>
       </w:r>
     </w:p>
-    <w:p/>
     <w:p>
       <w:r>
         <w:t>References are available on request.</w:t>
@@ -865,15 +1215,14 @@
       <w:pgSz w:w="11900" w:h="16840"/>
       <w:pgMar w:top="1440" w:right="1440" w:bottom="1440" w:left="1440" w:header="709" w:footer="709" w:gutter="0"/>
       <w:cols w:space="708"/>
-      <w:printerSettings r:id="rId5"/>
     </w:sectPr>
   </w:body>
 </w:document>
 </file>
 
 <file path=word/numbering.xml><?xml version="1.0" encoding="utf-8"?>
-<w:numbering xmlns:mo="http://schemas.microsoft.com/office/mac/office/2008/main" xmlns:ve="http://schemas.openxmlformats.org/markup-compatibility/2006" xmlns:mv="urn:schemas-microsoft-com:mac:vml" xmlns:o="urn:schemas-microsoft-com:office:office" xmlns:r="http://schemas.openxmlformats.org/officeDocument/2006/relationships" xmlns:m="http://schemas.openxmlformats.org/officeDocument/2006/math" xmlns:v="urn:schemas-microsoft-com:vml" xmlns:wp="http://schemas.openxmlformats.org/drawingml/2006/wordprocessingDrawing" xmlns:w10="urn:schemas-microsoft-com:office:word" xmlns:w="http://schemas.openxmlformats.org/wordprocessingml/2006/main" xmlns:wne="http://schemas.microsoft.com/office/word/2006/wordml">
-  <w:abstractNum w:abstractNumId="0">
+<w:numbering xmlns:wpc="http://schemas.microsoft.com/office/word/2010/wordprocessingCanvas" xmlns:cx="http://schemas.microsoft.com/office/drawing/2014/chartex" xmlns:cx1="http://schemas.microsoft.com/office/drawing/2015/9/8/chartex" xmlns:cx2="http://schemas.microsoft.com/office/drawing/2015/10/21/chartex" xmlns:cx3="http://schemas.microsoft.com/office/drawing/2016/5/9/chartex" xmlns:cx4="http://schemas.microsoft.com/office/drawing/2016/5/10/chartex" xmlns:cx5="http://schemas.microsoft.com/office/drawing/2016/5/11/chartex" xmlns:cx6="http://schemas.microsoft.com/office/drawing/2016/5/12/chartex" xmlns:cx7="http://schemas.microsoft.com/office/drawing/2016/5/13/chartex" xmlns:cx8="http://schemas.microsoft.com/office/drawing/2016/5/14/chartex" xmlns:mc="http://schemas.openxmlformats.org/markup-compatibility/2006" xmlns:aink="http://schemas.microsoft.com/office/drawing/2016/ink" xmlns:am3d="http://schemas.microsoft.com/office/drawing/2017/model3d" xmlns:o="urn:schemas-microsoft-com:office:office" xmlns:r="http://schemas.openxmlformats.org/officeDocument/2006/relationships" xmlns:m="http://schemas.openxmlformats.org/officeDocument/2006/math" xmlns:v="urn:schemas-microsoft-com:vml" xmlns:wp14="http://schemas.microsoft.com/office/word/2010/wordprocessingDrawing" xmlns:wp="http://schemas.openxmlformats.org/drawingml/2006/wordprocessingDrawing" xmlns:w10="urn:schemas-microsoft-com:office:word" xmlns:w="http://schemas.openxmlformats.org/wordprocessingml/2006/main" xmlns:w14="http://schemas.microsoft.com/office/word/2010/wordml" xmlns:w15="http://schemas.microsoft.com/office/word/2012/wordml" xmlns:w16cid="http://schemas.microsoft.com/office/word/2016/wordml/cid" xmlns:w16se="http://schemas.microsoft.com/office/word/2015/wordml/symex" xmlns:wpg="http://schemas.microsoft.com/office/word/2010/wordprocessingGroup" xmlns:wpi="http://schemas.microsoft.com/office/word/2010/wordprocessingInk" xmlns:wne="http://schemas.microsoft.com/office/word/2006/wordml" xmlns:wps="http://schemas.microsoft.com/office/word/2010/wordprocessingShape" mc:Ignorable="w14 w15 w16se w16cid wp14">
+  <w:abstractNum w:abstractNumId="0" w15:restartNumberingAfterBreak="0">
     <w:nsid w:val="FFFFFF1D"/>
     <w:multiLevelType w:val="multilevel"/>
     <w:tmpl w:val="4628DE74"/>
@@ -1013,7 +1362,7 @@
       </w:rPr>
     </w:lvl>
   </w:abstractNum>
-  <w:abstractNum w:abstractNumId="1">
+  <w:abstractNum w:abstractNumId="1" w15:restartNumberingAfterBreak="0">
     <w:nsid w:val="FFFFFF7C"/>
     <w:multiLevelType w:val="singleLevel"/>
     <w:tmpl w:val="8FA2A9A4"/>
@@ -1030,7 +1379,7 @@
       </w:pPr>
     </w:lvl>
   </w:abstractNum>
-  <w:abstractNum w:abstractNumId="2">
+  <w:abstractNum w:abstractNumId="2" w15:restartNumberingAfterBreak="0">
     <w:nsid w:val="FFFFFF7D"/>
     <w:multiLevelType w:val="singleLevel"/>
     <w:tmpl w:val="C71298A6"/>
@@ -1047,7 +1396,7 @@
       </w:pPr>
     </w:lvl>
   </w:abstractNum>
-  <w:abstractNum w:abstractNumId="3">
+  <w:abstractNum w:abstractNumId="3" w15:restartNumberingAfterBreak="0">
     <w:nsid w:val="FFFFFF7E"/>
     <w:multiLevelType w:val="singleLevel"/>
     <w:tmpl w:val="8BB03F32"/>
@@ -1064,7 +1413,7 @@
       </w:pPr>
     </w:lvl>
   </w:abstractNum>
-  <w:abstractNum w:abstractNumId="4">
+  <w:abstractNum w:abstractNumId="4" w15:restartNumberingAfterBreak="0">
     <w:nsid w:val="FFFFFF7F"/>
     <w:multiLevelType w:val="singleLevel"/>
     <w:tmpl w:val="24589DC0"/>
@@ -1081,7 +1430,7 @@
       </w:pPr>
     </w:lvl>
   </w:abstractNum>
-  <w:abstractNum w:abstractNumId="5">
+  <w:abstractNum w:abstractNumId="5" w15:restartNumberingAfterBreak="0">
     <w:nsid w:val="FFFFFF80"/>
     <w:multiLevelType w:val="singleLevel"/>
     <w:tmpl w:val="BF38752A"/>
@@ -1101,7 +1450,7 @@
       </w:rPr>
     </w:lvl>
   </w:abstractNum>
-  <w:abstractNum w:abstractNumId="6">
+  <w:abstractNum w:abstractNumId="6" w15:restartNumberingAfterBreak="0">
     <w:nsid w:val="FFFFFF81"/>
     <w:multiLevelType w:val="singleLevel"/>
     <w:tmpl w:val="4876444E"/>
@@ -1121,7 +1470,7 @@
       </w:rPr>
     </w:lvl>
   </w:abstractNum>
-  <w:abstractNum w:abstractNumId="7">
+  <w:abstractNum w:abstractNumId="7" w15:restartNumberingAfterBreak="0">
     <w:nsid w:val="FFFFFF82"/>
     <w:multiLevelType w:val="singleLevel"/>
     <w:tmpl w:val="703052D8"/>
@@ -1141,7 +1490,7 @@
       </w:rPr>
     </w:lvl>
   </w:abstractNum>
-  <w:abstractNum w:abstractNumId="8">
+  <w:abstractNum w:abstractNumId="8" w15:restartNumberingAfterBreak="0">
     <w:nsid w:val="FFFFFF83"/>
     <w:multiLevelType w:val="singleLevel"/>
     <w:tmpl w:val="96EC5584"/>
@@ -1161,7 +1510,7 @@
       </w:rPr>
     </w:lvl>
   </w:abstractNum>
-  <w:abstractNum w:abstractNumId="9">
+  <w:abstractNum w:abstractNumId="9" w15:restartNumberingAfterBreak="0">
     <w:nsid w:val="FFFFFF88"/>
     <w:multiLevelType w:val="singleLevel"/>
     <w:tmpl w:val="A9D25416"/>
@@ -1178,10 +1527,10 @@
       </w:pPr>
     </w:lvl>
   </w:abstractNum>
-  <w:abstractNum w:abstractNumId="10">
+  <w:abstractNum w:abstractNumId="10" w15:restartNumberingAfterBreak="0">
     <w:nsid w:val="FFFFFF89"/>
     <w:multiLevelType w:val="singleLevel"/>
-    <w:tmpl w:val="E2DCC988"/>
+    <w:tmpl w:val="5BFEB2A4"/>
     <w:lvl w:ilvl="0">
       <w:start w:val="1"/>
       <w:numFmt w:val="bullet"/>
@@ -1200,7 +1549,7 @@
       </w:rPr>
     </w:lvl>
   </w:abstractNum>
-  <w:abstractNum w:abstractNumId="11">
+  <w:abstractNum w:abstractNumId="11" w15:restartNumberingAfterBreak="0">
     <w:nsid w:val="6EA62441"/>
     <w:multiLevelType w:val="hybridMultilevel"/>
     <w:tmpl w:val="EFA41AA8"/>
@@ -1359,7 +1708,7 @@
 </file>
 
 <file path=word/styles.xml><?xml version="1.0" encoding="utf-8"?>
-<w:styles xmlns:r="http://schemas.openxmlformats.org/officeDocument/2006/relationships" xmlns:w="http://schemas.openxmlformats.org/wordprocessingml/2006/main">
+<w:styles xmlns:mc="http://schemas.openxmlformats.org/markup-compatibility/2006" xmlns:r="http://schemas.openxmlformats.org/officeDocument/2006/relationships" xmlns:w="http://schemas.openxmlformats.org/wordprocessingml/2006/main" xmlns:w14="http://schemas.microsoft.com/office/word/2010/wordml" xmlns:w15="http://schemas.microsoft.com/office/word/2012/wordml" xmlns:w16cid="http://schemas.microsoft.com/office/word/2016/wordml/cid" xmlns:w16se="http://schemas.microsoft.com/office/word/2015/wordml/symex" mc:Ignorable="w14 w15 w16se w16cid">
   <w:docDefaults>
     <w:rPrDefault>
       <w:rPr>
@@ -1371,14 +1720,353 @@
     </w:rPrDefault>
     <w:pPrDefault/>
   </w:docDefaults>
-  <w:latentStyles w:defLockedState="0" w:defUIPriority="0" w:defSemiHidden="0" w:defUnhideWhenUsed="0" w:defQFormat="0" w:count="276"/>
+  <w:latentStyles w:defLockedState="0" w:defUIPriority="0" w:defSemiHidden="0" w:defUnhideWhenUsed="0" w:defQFormat="0" w:count="375">
+    <w:lsdException w:name="heading 6" w:semiHidden="1" w:unhideWhenUsed="1"/>
+    <w:lsdException w:name="index 3" w:semiHidden="1" w:unhideWhenUsed="1"/>
+    <w:lsdException w:name="index 4" w:semiHidden="1" w:unhideWhenUsed="1"/>
+    <w:lsdException w:name="index 5" w:semiHidden="1" w:unhideWhenUsed="1"/>
+    <w:lsdException w:name="index 6" w:semiHidden="1" w:unhideWhenUsed="1"/>
+    <w:lsdException w:name="index 7" w:semiHidden="1" w:unhideWhenUsed="1"/>
+    <w:lsdException w:name="index 8" w:semiHidden="1" w:unhideWhenUsed="1"/>
+    <w:lsdException w:name="index 9" w:semiHidden="1" w:unhideWhenUsed="1"/>
+    <w:lsdException w:name="toc 1" w:semiHidden="1" w:unhideWhenUsed="1"/>
+    <w:lsdException w:name="toc 2" w:semiHidden="1" w:unhideWhenUsed="1"/>
+    <w:lsdException w:name="toc 3" w:semiHidden="1" w:unhideWhenUsed="1"/>
+    <w:lsdException w:name="toc 4" w:semiHidden="1" w:unhideWhenUsed="1"/>
+    <w:lsdException w:name="toc 5" w:semiHidden="1" w:unhideWhenUsed="1"/>
+    <w:lsdException w:name="toc 6" w:semiHidden="1" w:unhideWhenUsed="1"/>
+    <w:lsdException w:name="toc 7" w:semiHidden="1" w:unhideWhenUsed="1"/>
+    <w:lsdException w:name="toc 8" w:semiHidden="1" w:unhideWhenUsed="1"/>
+    <w:lsdException w:name="toc 9" w:semiHidden="1" w:unhideWhenUsed="1"/>
+    <w:lsdException w:name="Normal Indent" w:semiHidden="1" w:unhideWhenUsed="1"/>
+    <w:lsdException w:name="footnote text" w:semiHidden="1" w:unhideWhenUsed="1"/>
+    <w:lsdException w:name="annotation text" w:semiHidden="1" w:unhideWhenUsed="1"/>
+    <w:lsdException w:name="header" w:semiHidden="1" w:unhideWhenUsed="1"/>
+    <w:lsdException w:name="footer" w:semiHidden="1" w:unhideWhenUsed="1"/>
+    <w:lsdException w:name="index heading" w:semiHidden="1" w:unhideWhenUsed="1"/>
+    <w:lsdException w:name="caption" w:semiHidden="1" w:unhideWhenUsed="1"/>
+    <w:lsdException w:name="table of figures" w:semiHidden="1" w:unhideWhenUsed="1"/>
+    <w:lsdException w:name="envelope address" w:semiHidden="1" w:unhideWhenUsed="1"/>
+    <w:lsdException w:name="envelope return" w:semiHidden="1" w:unhideWhenUsed="1"/>
+    <w:lsdException w:name="footnote reference" w:semiHidden="1" w:unhideWhenUsed="1"/>
+    <w:lsdException w:name="annotation reference" w:semiHidden="1" w:unhideWhenUsed="1"/>
+    <w:lsdException w:name="line number" w:semiHidden="1" w:unhideWhenUsed="1"/>
+    <w:lsdException w:name="page number" w:semiHidden="1" w:unhideWhenUsed="1"/>
+    <w:lsdException w:name="endnote reference" w:semiHidden="1" w:unhideWhenUsed="1"/>
+    <w:lsdException w:name="endnote text" w:semiHidden="1" w:unhideWhenUsed="1"/>
+    <w:lsdException w:name="table of authorities" w:semiHidden="1" w:unhideWhenUsed="1"/>
+    <w:lsdException w:name="macro" w:semiHidden="1" w:unhideWhenUsed="1"/>
+    <w:lsdException w:name="toa heading" w:semiHidden="1" w:unhideWhenUsed="1"/>
+    <w:lsdException w:name="List" w:semiHidden="1" w:unhideWhenUsed="1"/>
+    <w:lsdException w:name="List Bullet" w:semiHidden="1" w:unhideWhenUsed="1"/>
+    <w:lsdException w:name="List Number" w:semiHidden="1" w:unhideWhenUsed="1"/>
+    <w:lsdException w:name="List 2" w:semiHidden="1" w:unhideWhenUsed="1"/>
+    <w:lsdException w:name="List 3" w:semiHidden="1" w:unhideWhenUsed="1"/>
+    <w:lsdException w:name="List 4" w:semiHidden="1" w:unhideWhenUsed="1"/>
+    <w:lsdException w:name="List 5" w:semiHidden="1" w:unhideWhenUsed="1"/>
+    <w:lsdException w:name="List Bullet 3" w:semiHidden="1" w:unhideWhenUsed="1"/>
+    <w:lsdException w:name="List Bullet 4" w:semiHidden="1" w:unhideWhenUsed="1"/>
+    <w:lsdException w:name="List Number 3" w:semiHidden="1" w:unhideWhenUsed="1"/>
+    <w:lsdException w:name="List Number 4" w:semiHidden="1" w:unhideWhenUsed="1"/>
+    <w:lsdException w:name="List Number 5" w:semiHidden="1" w:unhideWhenUsed="1"/>
+    <w:lsdException w:name="Closing" w:semiHidden="1" w:unhideWhenUsed="1"/>
+    <w:lsdException w:name="Signature" w:semiHidden="1" w:unhideWhenUsed="1"/>
+    <w:lsdException w:name="Default Paragraph Font" w:semiHidden="1" w:unhideWhenUsed="1"/>
+    <w:lsdException w:name="Body Text" w:semiHidden="1" w:unhideWhenUsed="1"/>
+    <w:lsdException w:name="Body Text Indent" w:semiHidden="1" w:unhideWhenUsed="1"/>
+    <w:lsdException w:name="List Continue" w:semiHidden="1" w:unhideWhenUsed="1"/>
+    <w:lsdException w:name="List Continue 2" w:semiHidden="1" w:unhideWhenUsed="1"/>
+    <w:lsdException w:name="List Continue 3" w:semiHidden="1" w:unhideWhenUsed="1"/>
+    <w:lsdException w:name="List Continue 4" w:semiHidden="1" w:unhideWhenUsed="1"/>
+    <w:lsdException w:name="List Continue 5" w:semiHidden="1" w:unhideWhenUsed="1"/>
+    <w:lsdException w:name="Message Header" w:semiHidden="1" w:unhideWhenUsed="1"/>
+    <w:lsdException w:name="Salutation" w:semiHidden="1" w:unhideWhenUsed="1"/>
+    <w:lsdException w:name="Date" w:semiHidden="1" w:unhideWhenUsed="1"/>
+    <w:lsdException w:name="Body Text First Indent" w:semiHidden="1" w:unhideWhenUsed="1"/>
+    <w:lsdException w:name="Body Text First Indent 2" w:semiHidden="1" w:unhideWhenUsed="1"/>
+    <w:lsdException w:name="Body Text Indent 3" w:semiHidden="1" w:unhideWhenUsed="1"/>
+    <w:lsdException w:name="Block Text" w:semiHidden="1" w:unhideWhenUsed="1"/>
+    <w:lsdException w:name="Hyperlink" w:semiHidden="1" w:unhideWhenUsed="1"/>
+    <w:lsdException w:name="FollowedHyperlink" w:semiHidden="1" w:unhideWhenUsed="1"/>
+    <w:lsdException w:name="Document Map" w:semiHidden="1" w:unhideWhenUsed="1"/>
+    <w:lsdException w:name="Plain Text" w:semiHidden="1" w:unhideWhenUsed="1"/>
+    <w:lsdException w:name="E-mail Signature" w:semiHidden="1" w:unhideWhenUsed="1"/>
+    <w:lsdException w:name="HTML Top of Form" w:semiHidden="1" w:unhideWhenUsed="1"/>
+    <w:lsdException w:name="HTML Bottom of Form" w:semiHidden="1" w:unhideWhenUsed="1"/>
+    <w:lsdException w:name="Normal (Web)" w:semiHidden="1" w:unhideWhenUsed="1"/>
+    <w:lsdException w:name="HTML Acronym" w:semiHidden="1" w:unhideWhenUsed="1"/>
+    <w:lsdException w:name="HTML Address" w:semiHidden="1" w:unhideWhenUsed="1"/>
+    <w:lsdException w:name="HTML Cite" w:semiHidden="1" w:unhideWhenUsed="1"/>
+    <w:lsdException w:name="HTML Code" w:semiHidden="1" w:unhideWhenUsed="1"/>
+    <w:lsdException w:name="HTML Definition" w:semiHidden="1" w:unhideWhenUsed="1"/>
+    <w:lsdException w:name="HTML Keyboard" w:semiHidden="1" w:unhideWhenUsed="1"/>
+    <w:lsdException w:name="HTML Preformatted" w:semiHidden="1" w:unhideWhenUsed="1"/>
+    <w:lsdException w:name="HTML Sample" w:semiHidden="1" w:unhideWhenUsed="1"/>
+    <w:lsdException w:name="HTML Typewriter" w:semiHidden="1" w:unhideWhenUsed="1"/>
+    <w:lsdException w:name="HTML Variable" w:semiHidden="1" w:unhideWhenUsed="1"/>
+    <w:lsdException w:name="Normal Table" w:semiHidden="1" w:unhideWhenUsed="1"/>
+    <w:lsdException w:name="annotation subject" w:semiHidden="1" w:unhideWhenUsed="1"/>
+    <w:lsdException w:name="No List" w:semiHidden="1" w:unhideWhenUsed="1"/>
+    <w:lsdException w:name="Outline List 1" w:semiHidden="1" w:unhideWhenUsed="1"/>
+    <w:lsdException w:name="Outline List 2" w:semiHidden="1" w:unhideWhenUsed="1"/>
+    <w:lsdException w:name="Outline List 3" w:semiHidden="1" w:unhideWhenUsed="1"/>
+    <w:lsdException w:name="Table Simple 1" w:semiHidden="1" w:unhideWhenUsed="1"/>
+    <w:lsdException w:name="Table Simple 2" w:semiHidden="1" w:unhideWhenUsed="1"/>
+    <w:lsdException w:name="Table Simple 3" w:semiHidden="1" w:unhideWhenUsed="1"/>
+    <w:lsdException w:name="Table Classic 1" w:semiHidden="1" w:unhideWhenUsed="1"/>
+    <w:lsdException w:name="Table Classic 2" w:semiHidden="1" w:unhideWhenUsed="1"/>
+    <w:lsdException w:name="Table Classic 3" w:semiHidden="1" w:unhideWhenUsed="1"/>
+    <w:lsdException w:name="Table Classic 4" w:semiHidden="1" w:unhideWhenUsed="1"/>
+    <w:lsdException w:name="Table Colorful 1" w:semiHidden="1" w:unhideWhenUsed="1"/>
+    <w:lsdException w:name="Table Colorful 2" w:semiHidden="1" w:unhideWhenUsed="1"/>
+    <w:lsdException w:name="Table Colorful 3" w:semiHidden="1" w:unhideWhenUsed="1"/>
+    <w:lsdException w:name="Table Columns 1" w:semiHidden="1" w:unhideWhenUsed="1"/>
+    <w:lsdException w:name="Table Columns 2" w:semiHidden="1" w:unhideWhenUsed="1"/>
+    <w:lsdException w:name="Table Columns 3" w:semiHidden="1" w:unhideWhenUsed="1"/>
+    <w:lsdException w:name="Table Columns 4" w:semiHidden="1" w:unhideWhenUsed="1"/>
+    <w:lsdException w:name="Table Columns 5" w:semiHidden="1" w:unhideWhenUsed="1"/>
+    <w:lsdException w:name="Table Grid 1" w:semiHidden="1" w:unhideWhenUsed="1"/>
+    <w:lsdException w:name="Table Grid 2" w:semiHidden="1" w:unhideWhenUsed="1"/>
+    <w:lsdException w:name="Table Grid 3" w:semiHidden="1" w:unhideWhenUsed="1"/>
+    <w:lsdException w:name="Table Grid 4" w:semiHidden="1" w:unhideWhenUsed="1"/>
+    <w:lsdException w:name="Table Grid 5" w:semiHidden="1" w:unhideWhenUsed="1"/>
+    <w:lsdException w:name="Table Grid 6" w:semiHidden="1" w:unhideWhenUsed="1"/>
+    <w:lsdException w:name="Table Grid 7" w:semiHidden="1" w:unhideWhenUsed="1"/>
+    <w:lsdException w:name="Table Grid 8" w:semiHidden="1" w:unhideWhenUsed="1"/>
+    <w:lsdException w:name="Table List 1" w:semiHidden="1" w:unhideWhenUsed="1"/>
+    <w:lsdException w:name="Table List 2" w:semiHidden="1" w:unhideWhenUsed="1"/>
+    <w:lsdException w:name="Table List 3" w:semiHidden="1" w:unhideWhenUsed="1"/>
+    <w:lsdException w:name="Table List 4" w:semiHidden="1" w:unhideWhenUsed="1"/>
+    <w:lsdException w:name="Table List 5" w:semiHidden="1" w:unhideWhenUsed="1"/>
+    <w:lsdException w:name="Table List 6" w:semiHidden="1" w:unhideWhenUsed="1"/>
+    <w:lsdException w:name="Table List 7" w:semiHidden="1" w:unhideWhenUsed="1"/>
+    <w:lsdException w:name="Table List 8" w:semiHidden="1" w:unhideWhenUsed="1"/>
+    <w:lsdException w:name="Table 3D effects 1" w:semiHidden="1" w:unhideWhenUsed="1"/>
+    <w:lsdException w:name="Table 3D effects 2" w:semiHidden="1" w:unhideWhenUsed="1"/>
+    <w:lsdException w:name="Table 3D effects 3" w:semiHidden="1" w:unhideWhenUsed="1"/>
+    <w:lsdException w:name="Table Contemporary" w:semiHidden="1" w:unhideWhenUsed="1"/>
+    <w:lsdException w:name="Table Elegant" w:semiHidden="1" w:unhideWhenUsed="1"/>
+    <w:lsdException w:name="Table Professional" w:semiHidden="1" w:unhideWhenUsed="1"/>
+    <w:lsdException w:name="Table Subtle 1" w:semiHidden="1" w:unhideWhenUsed="1"/>
+    <w:lsdException w:name="Table Subtle 2" w:semiHidden="1" w:unhideWhenUsed="1"/>
+    <w:lsdException w:name="Table Web 1" w:semiHidden="1" w:unhideWhenUsed="1"/>
+    <w:lsdException w:name="Table Web 2" w:semiHidden="1" w:unhideWhenUsed="1"/>
+    <w:lsdException w:name="Table Web 3" w:semiHidden="1" w:unhideWhenUsed="1"/>
+    <w:lsdException w:name="Balloon Text" w:semiHidden="1" w:unhideWhenUsed="1"/>
+    <w:lsdException w:name="Table Theme" w:semiHidden="1" w:unhideWhenUsed="1"/>
+    <w:lsdException w:name="Placeholder Text" w:semiHidden="1"/>
+    <w:lsdException w:name="Light Shading"/>
+    <w:lsdException w:name="Light List"/>
+    <w:lsdException w:name="Light Grid"/>
+    <w:lsdException w:name="Medium Shading 1"/>
+    <w:lsdException w:name="Medium Shading 2"/>
+    <w:lsdException w:name="Medium List 1"/>
+    <w:lsdException w:name="Medium List 2"/>
+    <w:lsdException w:name="Medium Grid 1"/>
+    <w:lsdException w:name="Medium Grid 2"/>
+    <w:lsdException w:name="Medium Grid 3"/>
+    <w:lsdException w:name="Dark List"/>
+    <w:lsdException w:name="Colorful Shading"/>
+    <w:lsdException w:name="Colorful List"/>
+    <w:lsdException w:name="Colorful Grid"/>
+    <w:lsdException w:name="Light Shading Accent 1"/>
+    <w:lsdException w:name="Light List Accent 1"/>
+    <w:lsdException w:name="Light Grid Accent 1"/>
+    <w:lsdException w:name="Medium Shading 1 Accent 1"/>
+    <w:lsdException w:name="Medium Shading 2 Accent 1"/>
+    <w:lsdException w:name="Medium List 1 Accent 1"/>
+    <w:lsdException w:name="Revision" w:semiHidden="1"/>
+    <w:lsdException w:name="Medium List 2 Accent 1"/>
+    <w:lsdException w:name="Medium Grid 1 Accent 1"/>
+    <w:lsdException w:name="Medium Grid 2 Accent 1"/>
+    <w:lsdException w:name="Medium Grid 3 Accent 1"/>
+    <w:lsdException w:name="Dark List Accent 1"/>
+    <w:lsdException w:name="Colorful Shading Accent 1"/>
+    <w:lsdException w:name="Colorful List Accent 1"/>
+    <w:lsdException w:name="Colorful Grid Accent 1"/>
+    <w:lsdException w:name="Light Shading Accent 2"/>
+    <w:lsdException w:name="Light List Accent 2"/>
+    <w:lsdException w:name="Light Grid Accent 2"/>
+    <w:lsdException w:name="Medium Shading 1 Accent 2"/>
+    <w:lsdException w:name="Medium Shading 2 Accent 2"/>
+    <w:lsdException w:name="Medium List 1 Accent 2"/>
+    <w:lsdException w:name="Medium List 2 Accent 2"/>
+    <w:lsdException w:name="Medium Grid 1 Accent 2"/>
+    <w:lsdException w:name="Medium Grid 2 Accent 2"/>
+    <w:lsdException w:name="Medium Grid 3 Accent 2"/>
+    <w:lsdException w:name="Dark List Accent 2"/>
+    <w:lsdException w:name="Colorful Shading Accent 2"/>
+    <w:lsdException w:name="Colorful List Accent 2"/>
+    <w:lsdException w:name="Colorful Grid Accent 2"/>
+    <w:lsdException w:name="Light Shading Accent 3"/>
+    <w:lsdException w:name="Light List Accent 3"/>
+    <w:lsdException w:name="Light Grid Accent 3"/>
+    <w:lsdException w:name="Medium Shading 1 Accent 3"/>
+    <w:lsdException w:name="Medium Shading 2 Accent 3"/>
+    <w:lsdException w:name="Medium List 1 Accent 3"/>
+    <w:lsdException w:name="Medium List 2 Accent 3"/>
+    <w:lsdException w:name="Medium Grid 1 Accent 3"/>
+    <w:lsdException w:name="Medium Grid 2 Accent 3"/>
+    <w:lsdException w:name="Medium Grid 3 Accent 3"/>
+    <w:lsdException w:name="Dark List Accent 3"/>
+    <w:lsdException w:name="Colorful Shading Accent 3"/>
+    <w:lsdException w:name="Colorful List Accent 3"/>
+    <w:lsdException w:name="Colorful Grid Accent 3"/>
+    <w:lsdException w:name="Light Shading Accent 4"/>
+    <w:lsdException w:name="Light List Accent 4"/>
+    <w:lsdException w:name="Light Grid Accent 4"/>
+    <w:lsdException w:name="Medium Shading 1 Accent 4"/>
+    <w:lsdException w:name="Medium Shading 2 Accent 4"/>
+    <w:lsdException w:name="Medium List 1 Accent 4"/>
+    <w:lsdException w:name="Medium List 2 Accent 4"/>
+    <w:lsdException w:name="Medium Grid 1 Accent 4"/>
+    <w:lsdException w:name="Medium Grid 2 Accent 4"/>
+    <w:lsdException w:name="Medium Grid 3 Accent 4"/>
+    <w:lsdException w:name="Dark List Accent 4"/>
+    <w:lsdException w:name="Colorful Shading Accent 4"/>
+    <w:lsdException w:name="Colorful List Accent 4"/>
+    <w:lsdException w:name="Colorful Grid Accent 4"/>
+    <w:lsdException w:name="Light Shading Accent 5"/>
+    <w:lsdException w:name="Light List Accent 5"/>
+    <w:lsdException w:name="Light Grid Accent 5"/>
+    <w:lsdException w:name="Medium Shading 1 Accent 5"/>
+    <w:lsdException w:name="Medium Shading 2 Accent 5"/>
+    <w:lsdException w:name="Medium List 1 Accent 5"/>
+    <w:lsdException w:name="Medium List 2 Accent 5"/>
+    <w:lsdException w:name="Medium Grid 1 Accent 5"/>
+    <w:lsdException w:name="Medium Grid 2 Accent 5"/>
+    <w:lsdException w:name="Medium Grid 3 Accent 5"/>
+    <w:lsdException w:name="Dark List Accent 5"/>
+    <w:lsdException w:name="Colorful Shading Accent 5"/>
+    <w:lsdException w:name="Colorful List Accent 5"/>
+    <w:lsdException w:name="Colorful Grid Accent 5"/>
+    <w:lsdException w:name="Light Shading Accent 6"/>
+    <w:lsdException w:name="Light List Accent 6"/>
+    <w:lsdException w:name="Light Grid Accent 6"/>
+    <w:lsdException w:name="Medium Shading 1 Accent 6"/>
+    <w:lsdException w:name="Medium Shading 2 Accent 6"/>
+    <w:lsdException w:name="Medium List 1 Accent 6"/>
+    <w:lsdException w:name="Medium List 2 Accent 6"/>
+    <w:lsdException w:name="Medium Grid 1 Accent 6"/>
+    <w:lsdException w:name="Medium Grid 2 Accent 6"/>
+    <w:lsdException w:name="Medium Grid 3 Accent 6"/>
+    <w:lsdException w:name="Dark List Accent 6"/>
+    <w:lsdException w:name="Colorful Shading Accent 6"/>
+    <w:lsdException w:name="Colorful List Accent 6"/>
+    <w:lsdException w:name="Colorful Grid Accent 6"/>
+    <w:lsdException w:name="Bibliography" w:semiHidden="1" w:unhideWhenUsed="1"/>
+    <w:lsdException w:name="TOC Heading" w:semiHidden="1" w:unhideWhenUsed="1"/>
+    <w:lsdException w:name="Grid Table 4" w:uiPriority="49"/>
+    <w:lsdException w:name="Grid Table 5 Dark" w:uiPriority="50"/>
+    <w:lsdException w:name="Grid Table 6 Colorful" w:uiPriority="51"/>
+    <w:lsdException w:name="Grid Table 7 Colorful" w:uiPriority="52"/>
+    <w:lsdException w:name="Grid Table 1 Light Accent 1" w:uiPriority="46"/>
+    <w:lsdException w:name="Grid Table 2 Accent 1" w:uiPriority="47"/>
+    <w:lsdException w:name="Grid Table 3 Accent 1" w:uiPriority="48"/>
+    <w:lsdException w:name="Grid Table 4 Accent 1" w:uiPriority="49"/>
+    <w:lsdException w:name="Grid Table 5 Dark Accent 1" w:uiPriority="50"/>
+    <w:lsdException w:name="Grid Table 6 Colorful Accent 1" w:uiPriority="51"/>
+    <w:lsdException w:name="Grid Table 7 Colorful Accent 1" w:uiPriority="52"/>
+    <w:lsdException w:name="Grid Table 1 Light Accent 2" w:uiPriority="46"/>
+    <w:lsdException w:name="Grid Table 2 Accent 2" w:uiPriority="47"/>
+    <w:lsdException w:name="Grid Table 3 Accent 2" w:uiPriority="48"/>
+    <w:lsdException w:name="Grid Table 4 Accent 2" w:uiPriority="49"/>
+    <w:lsdException w:name="Grid Table 5 Dark Accent 2" w:uiPriority="50"/>
+    <w:lsdException w:name="Grid Table 6 Colorful Accent 2" w:uiPriority="51"/>
+    <w:lsdException w:name="Grid Table 7 Colorful Accent 2" w:uiPriority="52"/>
+    <w:lsdException w:name="Grid Table 1 Light Accent 3" w:uiPriority="46"/>
+    <w:lsdException w:name="Grid Table 2 Accent 3" w:uiPriority="47"/>
+    <w:lsdException w:name="Grid Table 3 Accent 3" w:uiPriority="48"/>
+    <w:lsdException w:name="Grid Table 4 Accent 3" w:uiPriority="49"/>
+    <w:lsdException w:name="Grid Table 5 Dark Accent 3" w:uiPriority="50"/>
+    <w:lsdException w:name="Grid Table 6 Colorful Accent 3" w:uiPriority="51"/>
+    <w:lsdException w:name="Grid Table 7 Colorful Accent 3" w:uiPriority="52"/>
+    <w:lsdException w:name="Grid Table 1 Light Accent 4" w:uiPriority="46"/>
+    <w:lsdException w:name="Grid Table 2 Accent 4" w:uiPriority="47"/>
+    <w:lsdException w:name="Grid Table 3 Accent 4" w:uiPriority="48"/>
+    <w:lsdException w:name="Grid Table 4 Accent 4" w:uiPriority="49"/>
+    <w:lsdException w:name="Grid Table 5 Dark Accent 4" w:uiPriority="50"/>
+    <w:lsdException w:name="Grid Table 6 Colorful Accent 4" w:uiPriority="51"/>
+    <w:lsdException w:name="Grid Table 7 Colorful Accent 4" w:uiPriority="52"/>
+    <w:lsdException w:name="Grid Table 1 Light Accent 5" w:uiPriority="46"/>
+    <w:lsdException w:name="Grid Table 2 Accent 5" w:uiPriority="47"/>
+    <w:lsdException w:name="Grid Table 3 Accent 5" w:uiPriority="48"/>
+    <w:lsdException w:name="Grid Table 4 Accent 5" w:uiPriority="49"/>
+    <w:lsdException w:name="Grid Table 5 Dark Accent 5" w:uiPriority="50"/>
+    <w:lsdException w:name="Grid Table 6 Colorful Accent 5" w:uiPriority="51"/>
+    <w:lsdException w:name="Grid Table 7 Colorful Accent 5" w:uiPriority="52"/>
+    <w:lsdException w:name="Grid Table 1 Light Accent 6" w:uiPriority="46"/>
+    <w:lsdException w:name="Grid Table 2 Accent 6" w:uiPriority="47"/>
+    <w:lsdException w:name="Grid Table 3 Accent 6" w:uiPriority="48"/>
+    <w:lsdException w:name="Grid Table 4 Accent 6" w:uiPriority="49"/>
+    <w:lsdException w:name="Grid Table 5 Dark Accent 6" w:uiPriority="50"/>
+    <w:lsdException w:name="Grid Table 6 Colorful Accent 6" w:uiPriority="51"/>
+    <w:lsdException w:name="Grid Table 7 Colorful Accent 6" w:uiPriority="52"/>
+    <w:lsdException w:name="List Table 1 Light" w:uiPriority="46"/>
+    <w:lsdException w:name="List Table 2" w:uiPriority="47"/>
+    <w:lsdException w:name="List Table 3" w:uiPriority="48"/>
+    <w:lsdException w:name="List Table 4" w:uiPriority="49"/>
+    <w:lsdException w:name="List Table 5 Dark" w:uiPriority="50"/>
+    <w:lsdException w:name="List Table 6 Colorful" w:uiPriority="51"/>
+    <w:lsdException w:name="List Table 7 Colorful" w:uiPriority="52"/>
+    <w:lsdException w:name="List Table 1 Light Accent 1" w:uiPriority="46"/>
+    <w:lsdException w:name="List Table 2 Accent 1" w:uiPriority="47"/>
+    <w:lsdException w:name="List Table 3 Accent 1" w:uiPriority="48"/>
+    <w:lsdException w:name="List Table 4 Accent 1" w:uiPriority="49"/>
+    <w:lsdException w:name="List Table 5 Dark Accent 1" w:uiPriority="50"/>
+    <w:lsdException w:name="List Table 6 Colorful Accent 1" w:uiPriority="51"/>
+    <w:lsdException w:name="List Table 7 Colorful Accent 1" w:uiPriority="52"/>
+    <w:lsdException w:name="List Table 1 Light Accent 2" w:uiPriority="46"/>
+    <w:lsdException w:name="List Table 2 Accent 2" w:uiPriority="47"/>
+    <w:lsdException w:name="List Table 3 Accent 2" w:uiPriority="48"/>
+    <w:lsdException w:name="List Table 4 Accent 2" w:uiPriority="49"/>
+    <w:lsdException w:name="List Table 5 Dark Accent 2" w:uiPriority="50"/>
+    <w:lsdException w:name="List Table 6 Colorful Accent 2" w:uiPriority="51"/>
+    <w:lsdException w:name="List Table 7 Colorful Accent 2" w:uiPriority="52"/>
+    <w:lsdException w:name="List Table 1 Light Accent 3" w:uiPriority="46"/>
+    <w:lsdException w:name="List Table 2 Accent 3" w:uiPriority="47"/>
+    <w:lsdException w:name="List Table 3 Accent 3" w:uiPriority="48"/>
+    <w:lsdException w:name="List Table 4 Accent 3" w:uiPriority="49"/>
+    <w:lsdException w:name="List Table 5 Dark Accent 3" w:uiPriority="50"/>
+    <w:lsdException w:name="List Table 6 Colorful Accent 3" w:uiPriority="51"/>
+    <w:lsdException w:name="List Table 7 Colorful Accent 3" w:uiPriority="52"/>
+    <w:lsdException w:name="List Table 1 Light Accent 4" w:uiPriority="46"/>
+    <w:lsdException w:name="List Table 2 Accent 4" w:uiPriority="47"/>
+    <w:lsdException w:name="List Table 3 Accent 4" w:uiPriority="48"/>
+    <w:lsdException w:name="List Table 4 Accent 4" w:uiPriority="49"/>
+    <w:lsdException w:name="List Table 5 Dark Accent 4" w:uiPriority="50"/>
+    <w:lsdException w:name="List Table 6 Colorful Accent 4" w:uiPriority="51"/>
+    <w:lsdException w:name="List Table 7 Colorful Accent 4" w:uiPriority="52"/>
+    <w:lsdException w:name="List Table 1 Light Accent 5" w:uiPriority="46"/>
+    <w:lsdException w:name="List Table 2 Accent 5" w:uiPriority="47"/>
+    <w:lsdException w:name="List Table 3 Accent 5" w:uiPriority="48"/>
+    <w:lsdException w:name="List Table 4 Accent 5" w:uiPriority="49"/>
+    <w:lsdException w:name="List Table 5 Dark Accent 5" w:uiPriority="50"/>
+    <w:lsdException w:name="List Table 6 Colorful Accent 5" w:uiPriority="51"/>
+    <w:lsdException w:name="List Table 7 Colorful Accent 5" w:uiPriority="52"/>
+    <w:lsdException w:name="List Table 1 Light Accent 6" w:uiPriority="46"/>
+    <w:lsdException w:name="List Table 2 Accent 6" w:uiPriority="47"/>
+    <w:lsdException w:name="List Table 3 Accent 6" w:uiPriority="48"/>
+    <w:lsdException w:name="List Table 4 Accent 6" w:uiPriority="49"/>
+    <w:lsdException w:name="List Table 5 Dark Accent 6" w:uiPriority="50"/>
+    <w:lsdException w:name="List Table 6 Colorful Accent 6" w:uiPriority="51"/>
+    <w:lsdException w:name="List Table 7 Colorful Accent 6" w:uiPriority="52"/>
+    <w:lsdException w:name="Mention" w:semiHidden="1" w:uiPriority="99" w:unhideWhenUsed="1"/>
+    <w:lsdException w:name="Smart Hyperlink" w:semiHidden="1" w:uiPriority="99" w:unhideWhenUsed="1"/>
+    <w:lsdException w:name="Hashtag" w:semiHidden="1" w:uiPriority="99" w:unhideWhenUsed="1"/>
+    <w:lsdException w:name="Unresolved Mention" w:semiHidden="1" w:uiPriority="99" w:unhideWhenUsed="1"/>
+  </w:latentStyles>
   <w:style w:type="paragraph" w:default="1" w:styleId="Normal">
     <w:name w:val="Normal"/>
     <w:qFormat/>
-    <w:rsid w:val="00254838"/>
+    <w:rsid w:val="00B55DB4"/>
+    <w:pPr>
+      <w:spacing w:before="120" w:after="120" w:line="264" w:lineRule="auto"/>
+    </w:pPr>
     <w:rPr>
-      <w:rFonts w:asciiTheme="majorHAnsi" w:hAnsiTheme="majorHAnsi"/>
-      <w:sz w:val="22"/>
+      <w:rFonts w:ascii="Helvetica Neue Light" w:hAnsi="Helvetica Neue Light" w:cs="Times New Roman (Body CS)"/>
+      <w:color w:val="262626" w:themeColor="text1" w:themeTint="D9"/>
+      <w:sz w:val="20"/>
       <w:lang w:val="en-GB"/>
     </w:rPr>
   </w:style>
@@ -1389,7 +2077,7 @@
     <w:link w:val="Heading1Char"/>
     <w:uiPriority w:val="9"/>
     <w:qFormat/>
-    <w:rsid w:val="00CB7A17"/>
+    <w:rsid w:val="00B55DB4"/>
     <w:pPr>
       <w:keepNext/>
       <w:keepLines/>
@@ -1397,7 +2085,7 @@
       <w:outlineLvl w:val="0"/>
     </w:pPr>
     <w:rPr>
-      <w:rFonts w:eastAsiaTheme="majorEastAsia" w:cstheme="majorBidi"/>
+      <w:rFonts w:ascii="Helvetica Neue Condensed" w:eastAsiaTheme="majorEastAsia" w:hAnsi="Helvetica Neue Condensed" w:cstheme="majorBidi"/>
       <w:b/>
       <w:bCs/>
       <w:caps/>
@@ -1414,14 +2102,14 @@
     <w:uiPriority w:val="9"/>
     <w:unhideWhenUsed/>
     <w:qFormat/>
-    <w:rsid w:val="00CB7A17"/>
+    <w:rsid w:val="00B55DB4"/>
     <w:pPr>
       <w:keepNext/>
       <w:keepLines/>
       <w:outlineLvl w:val="1"/>
     </w:pPr>
     <w:rPr>
-      <w:rFonts w:eastAsiaTheme="majorEastAsia" w:cstheme="majorBidi"/>
+      <w:rFonts w:ascii="Helvetica Neue Condensed" w:eastAsiaTheme="majorEastAsia" w:hAnsi="Helvetica Neue Condensed" w:cstheme="majorBidi"/>
       <w:bCs/>
       <w:caps/>
       <w:color w:val="365F91" w:themeColor="accent1" w:themeShade="BF"/>
@@ -1450,14 +2138,15 @@
   </w:style>
   <w:style w:type="character" w:default="1" w:styleId="DefaultParagraphFont">
     <w:name w:val="Default Paragraph Font"/>
+    <w:uiPriority w:val="1"/>
     <w:semiHidden/>
     <w:unhideWhenUsed/>
   </w:style>
   <w:style w:type="table" w:default="1" w:styleId="TableNormal">
     <w:name w:val="Normal Table"/>
+    <w:uiPriority w:val="99"/>
     <w:semiHidden/>
     <w:unhideWhenUsed/>
-    <w:qFormat/>
     <w:tblPr>
       <w:tblInd w:w="0" w:type="dxa"/>
       <w:tblCellMar>
@@ -1470,6 +2159,7 @@
   </w:style>
   <w:style w:type="numbering" w:default="1" w:styleId="NoList">
     <w:name w:val="No List"/>
+    <w:uiPriority w:val="99"/>
     <w:semiHidden/>
     <w:unhideWhenUsed/>
   </w:style>
@@ -1478,9 +2168,9 @@
     <w:basedOn w:val="DefaultParagraphFont"/>
     <w:link w:val="Heading1"/>
     <w:uiPriority w:val="9"/>
-    <w:rsid w:val="00CB7A17"/>
+    <w:rsid w:val="00B55DB4"/>
     <w:rPr>
-      <w:rFonts w:asciiTheme="majorHAnsi" w:eastAsiaTheme="majorEastAsia" w:hAnsiTheme="majorHAnsi" w:cstheme="majorBidi"/>
+      <w:rFonts w:ascii="Helvetica Neue Condensed" w:eastAsiaTheme="majorEastAsia" w:hAnsi="Helvetica Neue Condensed" w:cstheme="majorBidi"/>
       <w:b/>
       <w:bCs/>
       <w:caps/>
@@ -1495,9 +2185,9 @@
     <w:basedOn w:val="DefaultParagraphFont"/>
     <w:link w:val="Heading2"/>
     <w:uiPriority w:val="9"/>
-    <w:rsid w:val="00CB7A17"/>
+    <w:rsid w:val="00B55DB4"/>
     <w:rPr>
-      <w:rFonts w:asciiTheme="majorHAnsi" w:eastAsiaTheme="majorEastAsia" w:hAnsiTheme="majorHAnsi" w:cstheme="majorBidi"/>
+      <w:rFonts w:ascii="Helvetica Neue Condensed" w:eastAsiaTheme="majorEastAsia" w:hAnsi="Helvetica Neue Condensed" w:cstheme="majorBidi"/>
       <w:bCs/>
       <w:caps/>
       <w:color w:val="365F91" w:themeColor="accent1" w:themeShade="BF"/>
@@ -1569,7 +2259,6 @@
       <w:pBdr>
         <w:bottom w:val="single" w:sz="8" w:space="2" w:color="4F81BD" w:themeColor="accent1"/>
       </w:pBdr>
-      <w:spacing w:after="120"/>
       <w:contextualSpacing/>
       <w:jc w:val="center"/>
     </w:pPr>

</xml_diff>

<commit_message>
Updated CV with latest version
</commit_message>
<xml_diff>
--- a/media/documents/OliverHodgson.docx
+++ b/media/documents/OliverHodgson.docx
@@ -77,6 +77,8 @@
         <w:r>
           <w:rPr>
             <w:rStyle w:val="Hyperlink"/>
+            <w:color w:val="auto"/>
+            <w:u w:val="none"/>
           </w:rPr>
           <w:t>olly@thinkdrastic.net</w:t>
         </w:r>
@@ -89,6 +91,8 @@
       <w:r>
         <w:t>Profile</w:t>
       </w:r>
+      <w:bookmarkStart w:id="0" w:name="_GoBack"/>
+      <w:bookmarkEnd w:id="0"/>
     </w:p>
     <w:p>
       <w:r>
@@ -166,7 +170,13 @@
         <w:t xml:space="preserve">I’m a CSS expert, having built bespoke responsive layout frameworks, and </w:t>
       </w:r>
       <w:r>
-        <w:t xml:space="preserve">working </w:t>
+        <w:t>work</w:t>
+      </w:r>
+      <w:r>
+        <w:t>ed</w:t>
+      </w:r>
+      <w:r>
+        <w:t xml:space="preserve"> </w:t>
       </w:r>
       <w:r>
         <w:t xml:space="preserve">extensively with </w:t>
@@ -261,303 +271,300 @@
       <w:r>
         <w:t xml:space="preserve"> </w:t>
       </w:r>
+      <w:r>
+        <w:t>Webpack</w:t>
+      </w:r>
+      <w:r>
+        <w:t>, Gulp and</w:t>
+      </w:r>
+      <w:r>
+        <w:t xml:space="preserve"> </w:t>
+      </w:r>
+      <w:r>
+        <w:t>jQuery</w:t>
+      </w:r>
+      <w:r>
+        <w:t>)</w:t>
+      </w:r>
+      <w:r>
+        <w:t>.</w:t>
+      </w:r>
+      <w:r>
+        <w:t xml:space="preserve"> </w:t>
+      </w:r>
+      <w:r>
+        <w:t xml:space="preserve">I’ve done plenty of work with a variety of templating languages, including Liquid, Handlebars, XSLT and Razor. </w:t>
+      </w:r>
+      <w:r>
+        <w:t>I’m familiar with Windows, Mac and Linux</w:t>
+      </w:r>
+      <w:r>
+        <w:t xml:space="preserve"> dev environments.</w:t>
+      </w:r>
+    </w:p>
+    <w:p>
+      <w:r>
+        <w:t xml:space="preserve">I’m happy working individually and as part of Agile teams, either remotely or on-site. I’m </w:t>
+      </w:r>
+      <w:r>
+        <w:t>continually</w:t>
+      </w:r>
+      <w:r>
+        <w:t xml:space="preserve"> reflecting, refining, learning and l</w:t>
+      </w:r>
+      <w:r>
+        <w:t xml:space="preserve">ooking for ways to improve – both </w:t>
+      </w:r>
+      <w:r>
+        <w:t xml:space="preserve">technologies </w:t>
+      </w:r>
+      <w:r>
+        <w:t>and</w:t>
+      </w:r>
+      <w:r>
+        <w:t xml:space="preserve"> </w:t>
+      </w:r>
+      <w:r>
+        <w:t>technique</w:t>
+      </w:r>
+      <w:r>
+        <w:t xml:space="preserve">s. </w:t>
+      </w:r>
+      <w:r>
+        <w:t>I have a talent for presentations</w:t>
+      </w:r>
+      <w:r>
+        <w:t>, telling stories</w:t>
+      </w:r>
+      <w:r>
+        <w:t xml:space="preserve"> and explaining difficult technical concepts to regular people.</w:t>
+      </w:r>
+      <w:r>
+        <w:t xml:space="preserve"> I want to build user interfaces which work for everybody – including the people who have to edit the website.</w:t>
+      </w:r>
+    </w:p>
+    <w:p>
+      <w:r>
+        <w:t>I’m</w:t>
+      </w:r>
+      <w:r>
+        <w:t xml:space="preserve"> open to learning new techniques and technologies. </w:t>
+      </w:r>
+      <w:r>
+        <w:t xml:space="preserve">While my speciality is the front end, </w:t>
+      </w:r>
+      <w:r>
+        <w:t xml:space="preserve">I’ve recently </w:t>
+      </w:r>
+      <w:r>
+        <w:t xml:space="preserve">taken on some </w:t>
+      </w:r>
+      <w:r>
+        <w:t>C#</w:t>
+      </w:r>
+      <w:r>
+        <w:t xml:space="preserve"> </w:t>
+      </w:r>
+      <w:r>
+        <w:t xml:space="preserve">coding </w:t>
+      </w:r>
+      <w:r>
+        <w:t>and gained experience hosting web</w:t>
+      </w:r>
+      <w:r>
+        <w:t xml:space="preserve"> </w:t>
+      </w:r>
+      <w:r>
+        <w:t xml:space="preserve">applications </w:t>
+      </w:r>
+      <w:r>
+        <w:t>on Microsoft Azure cloud services</w:t>
+      </w:r>
+      <w:r>
+        <w:t>.</w:t>
+      </w:r>
+      <w:r>
+        <w:t xml:space="preserve"> I’m </w:t>
+      </w:r>
+      <w:r>
+        <w:t>a contributor to various open source projects, most recently helping to improve the accessibility of the editing controls in the DNN content management system</w:t>
+      </w:r>
+      <w:r>
+        <w:t xml:space="preserve"> and taking part in their Technical Advisory Group</w:t>
+      </w:r>
+      <w:r>
+        <w:t>.</w:t>
+      </w:r>
+    </w:p>
+    <w:p>
+      <w:pPr>
+        <w:pStyle w:val="Heading1"/>
+      </w:pPr>
+      <w:r>
+        <w:t>Technical expertise</w:t>
+      </w:r>
+    </w:p>
+    <w:p>
+      <w:pPr>
+        <w:pStyle w:val="ListBullet"/>
+      </w:pPr>
+      <w:r>
+        <w:t xml:space="preserve">Responsive design – </w:t>
+      </w:r>
+      <w:r>
+        <w:t>building sites and apps for</w:t>
+      </w:r>
+      <w:r>
+        <w:t xml:space="preserve"> mobile, tablet, desktop and more</w:t>
+      </w:r>
+    </w:p>
+    <w:p>
+      <w:pPr>
+        <w:pStyle w:val="ListBullet"/>
+      </w:pPr>
+      <w:r>
+        <w:t>HTML</w:t>
+      </w:r>
+      <w:r>
+        <w:t>5</w:t>
+      </w:r>
+      <w:r>
+        <w:t xml:space="preserve"> and </w:t>
+      </w:r>
+      <w:r>
+        <w:t xml:space="preserve">CSS, </w:t>
+      </w:r>
+      <w:r>
+        <w:t xml:space="preserve">including </w:t>
+      </w:r>
+      <w:r>
+        <w:t>LESS, SASS and Bootstrap</w:t>
+      </w:r>
+    </w:p>
+    <w:p>
+      <w:pPr>
+        <w:pStyle w:val="ListBullet"/>
+      </w:pPr>
+      <w:r>
+        <w:t>JavaScript</w:t>
+      </w:r>
+      <w:r>
+        <w:t>, including</w:t>
+      </w:r>
+      <w:r>
+        <w:t xml:space="preserve"> ES5</w:t>
+      </w:r>
+      <w:r>
+        <w:t>/ES</w:t>
+      </w:r>
+      <w:r>
+        <w:t>6</w:t>
+      </w:r>
+      <w:r>
+        <w:t xml:space="preserve">, </w:t>
+      </w:r>
+      <w:r>
+        <w:t>React</w:t>
+      </w:r>
+      <w:r>
+        <w:t xml:space="preserve">, </w:t>
+      </w:r>
+      <w:r>
+        <w:t xml:space="preserve">Redux, </w:t>
+      </w:r>
+      <w:r>
+        <w:t xml:space="preserve">jQuery, JSON, </w:t>
+      </w:r>
+      <w:r>
+        <w:t xml:space="preserve">Gulp, </w:t>
+      </w:r>
+      <w:r>
+        <w:t>Webpack</w:t>
+      </w:r>
+      <w:r>
+        <w:t xml:space="preserve"> and Handlebars</w:t>
+      </w:r>
+    </w:p>
+    <w:p>
+      <w:pPr>
+        <w:pStyle w:val="ListBullet"/>
+      </w:pPr>
+      <w:r>
+        <w:t>Content management systems, including</w:t>
+      </w:r>
+      <w:r>
+        <w:t xml:space="preserve"> </w:t>
+      </w:r>
+      <w:r>
+        <w:t>DNN</w:t>
+      </w:r>
+      <w:r>
+        <w:t xml:space="preserve"> (formerly </w:t>
+      </w:r>
       <w:proofErr w:type="spellStart"/>
       <w:r>
-        <w:t>Webpack</w:t>
+        <w:t>Dotnetnuke</w:t>
       </w:r>
       <w:proofErr w:type="spellEnd"/>
       <w:r>
-        <w:t>, Gulp and</w:t>
-      </w:r>
-      <w:r>
-        <w:t xml:space="preserve"> </w:t>
-      </w:r>
-      <w:r>
-        <w:t>jQuery</w:t>
-      </w:r>
-      <w:r>
         <w:t>)</w:t>
       </w:r>
       <w:r>
-        <w:t>.</w:t>
-      </w:r>
-      <w:r>
-        <w:t xml:space="preserve"> </w:t>
-      </w:r>
-      <w:r>
-        <w:t>I’m familiar with Windows, Mac and Linux</w:t>
-      </w:r>
-      <w:r>
-        <w:t xml:space="preserve"> dev environments.</w:t>
-      </w:r>
-    </w:p>
-    <w:p>
-      <w:r>
-        <w:t xml:space="preserve">I’m happy working individually and as part of Agile teams, either remotely or on-site. I’m </w:t>
-      </w:r>
-      <w:r>
-        <w:t>continually</w:t>
-      </w:r>
-      <w:r>
-        <w:t xml:space="preserve"> reflecting, refining, learning and l</w:t>
-      </w:r>
-      <w:r>
-        <w:t xml:space="preserve">ooking for ways to improve – both </w:t>
-      </w:r>
-      <w:r>
-        <w:t xml:space="preserve">technologies </w:t>
-      </w:r>
-      <w:r>
-        <w:t>and</w:t>
-      </w:r>
-      <w:r>
-        <w:t xml:space="preserve"> </w:t>
-      </w:r>
-      <w:r>
-        <w:t>technique</w:t>
-      </w:r>
-      <w:r>
-        <w:t xml:space="preserve">s. </w:t>
-      </w:r>
-      <w:r>
-        <w:t>I have a talent for presentations</w:t>
-      </w:r>
-      <w:r>
-        <w:t>, telling stories</w:t>
-      </w:r>
-      <w:r>
-        <w:t xml:space="preserve"> and explaining difficult technical concepts to regular people.</w:t>
-      </w:r>
-      <w:r>
-        <w:t xml:space="preserve"> I want to build user interfaces which work for everybody – including the people who have to edit the website.</w:t>
-      </w:r>
-    </w:p>
-    <w:p>
-      <w:r>
-        <w:t>I’m</w:t>
-      </w:r>
-      <w:r>
-        <w:t xml:space="preserve"> open to learning new techniques and technologies. </w:t>
-      </w:r>
-      <w:r>
-        <w:t xml:space="preserve">While my speciality is the front end, </w:t>
-      </w:r>
-      <w:r>
-        <w:t>I’ve recently taken up C#</w:t>
+        <w:t xml:space="preserve">, WordPress </w:t>
+      </w:r>
+      <w:r>
+        <w:t>and SharePoint 2010</w:t>
+      </w:r>
+      <w:r>
+        <w:t>/</w:t>
+      </w:r>
+      <w:r>
+        <w:t>2013</w:t>
+      </w:r>
+    </w:p>
+    <w:p>
+      <w:pPr>
+        <w:pStyle w:val="ListBullet"/>
+      </w:pPr>
+      <w:r>
+        <w:t>Templating languages, including Liquid, Razor, Handlebars and XSLT</w:t>
+      </w:r>
+    </w:p>
+    <w:p>
+      <w:pPr>
+        <w:pStyle w:val="ListBullet"/>
+      </w:pPr>
+      <w:r>
+        <w:t xml:space="preserve">Azure cloud services, including </w:t>
+      </w:r>
+      <w:r>
+        <w:t xml:space="preserve">Azure </w:t>
+      </w:r>
+      <w:r>
+        <w:t>App Service, Azure Storage and Azure SQL database</w:t>
+      </w:r>
+    </w:p>
+    <w:p>
+      <w:pPr>
+        <w:pStyle w:val="ListBullet"/>
+      </w:pPr>
+      <w:r>
+        <w:t>Some C#</w:t>
       </w:r>
       <w:r>
         <w:t xml:space="preserve"> and </w:t>
       </w:r>
-      <w:r>
-        <w:t>Razor</w:t>
-      </w:r>
-      <w:r>
-        <w:t>, and gained experience hosting web</w:t>
-      </w:r>
-      <w:r>
-        <w:t xml:space="preserve"> </w:t>
-      </w:r>
-      <w:r>
-        <w:t xml:space="preserve">applications </w:t>
-      </w:r>
-      <w:r>
-        <w:t>on Microsoft Azure cloud services</w:t>
-      </w:r>
-      <w:r>
-        <w:t>.</w:t>
-      </w:r>
-      <w:r>
-        <w:t xml:space="preserve"> I’m </w:t>
-      </w:r>
-      <w:r>
-        <w:t>a contributor to various open source projects, most recently helping to improve the accessibility of the editing controls in the DNN content management system</w:t>
-      </w:r>
-      <w:r>
-        <w:t xml:space="preserve"> and taking part in their Technical Advisory Group</w:t>
-      </w:r>
-      <w:r>
-        <w:t>.</w:t>
-      </w:r>
-    </w:p>
-    <w:p>
-      <w:pPr>
-        <w:pStyle w:val="Heading1"/>
-      </w:pPr>
-      <w:r>
-        <w:t>Technical expertise</w:t>
-      </w:r>
+      <w:proofErr w:type="spellStart"/>
+      <w:r>
+        <w:t>WebAPI</w:t>
+      </w:r>
+      <w:proofErr w:type="spellEnd"/>
     </w:p>
     <w:p>
       <w:pPr>
         <w:pStyle w:val="ListBullet"/>
       </w:pPr>
       <w:r>
-        <w:t xml:space="preserve">Responsive design – </w:t>
-      </w:r>
-      <w:r>
-        <w:t>building sites and apps for</w:t>
-      </w:r>
-      <w:r>
-        <w:t xml:space="preserve"> mobile, tablet, desktop and more</w:t>
-      </w:r>
-    </w:p>
-    <w:p>
-      <w:pPr>
-        <w:pStyle w:val="ListBullet"/>
-      </w:pPr>
-      <w:r>
-        <w:t>HTML</w:t>
-      </w:r>
-      <w:r>
-        <w:t>5</w:t>
-      </w:r>
-      <w:r>
-        <w:t xml:space="preserve"> and </w:t>
-      </w:r>
-      <w:r>
-        <w:t xml:space="preserve">CSS, </w:t>
-      </w:r>
-      <w:r>
-        <w:t xml:space="preserve">including </w:t>
-      </w:r>
-      <w:r>
-        <w:t>LESS, SASS and Bootstrap</w:t>
-      </w:r>
-    </w:p>
-    <w:p>
-      <w:pPr>
-        <w:pStyle w:val="ListBullet"/>
-      </w:pPr>
-      <w:r>
-        <w:t>JavaScript</w:t>
-      </w:r>
-      <w:r>
-        <w:t>, including</w:t>
-      </w:r>
-      <w:r>
-        <w:t xml:space="preserve"> ES5</w:t>
-      </w:r>
-      <w:r>
-        <w:t>/ES</w:t>
-      </w:r>
-      <w:r>
-        <w:t>6</w:t>
-      </w:r>
-      <w:r>
-        <w:t xml:space="preserve">, </w:t>
-      </w:r>
-      <w:r>
-        <w:t>React</w:t>
-      </w:r>
-      <w:r>
-        <w:t xml:space="preserve">, </w:t>
-      </w:r>
-      <w:r>
-        <w:t xml:space="preserve">Redux, </w:t>
-      </w:r>
-      <w:r>
-        <w:t xml:space="preserve">jQuery, JSON, </w:t>
-      </w:r>
-      <w:r>
-        <w:t xml:space="preserve">Gulp, </w:t>
-      </w:r>
-      <w:proofErr w:type="spellStart"/>
-      <w:r>
-        <w:t>Webpack</w:t>
-      </w:r>
-      <w:proofErr w:type="spellEnd"/>
-      <w:r>
-        <w:t xml:space="preserve"> and Handlebars</w:t>
-      </w:r>
-    </w:p>
-    <w:p>
-      <w:pPr>
-        <w:pStyle w:val="ListBullet"/>
-      </w:pPr>
-      <w:r>
-        <w:t>Content management systems, including</w:t>
-      </w:r>
-      <w:r>
-        <w:t xml:space="preserve"> </w:t>
-      </w:r>
-      <w:r>
-        <w:t>DNN</w:t>
-      </w:r>
-      <w:r>
-        <w:t xml:space="preserve"> (formerly </w:t>
-      </w:r>
-      <w:proofErr w:type="spellStart"/>
-      <w:r>
-        <w:t>Dotnetnuke</w:t>
-      </w:r>
-      <w:proofErr w:type="spellEnd"/>
-      <w:r>
-        <w:t>)</w:t>
-      </w:r>
-      <w:r>
-        <w:t xml:space="preserve">, WordPress </w:t>
-      </w:r>
-      <w:r>
-        <w:t>and SharePoint 2010</w:t>
-      </w:r>
-      <w:r>
-        <w:t>/</w:t>
-      </w:r>
-      <w:r>
-        <w:t>2013</w:t>
-      </w:r>
-    </w:p>
-    <w:p>
-      <w:pPr>
-        <w:pStyle w:val="ListBullet"/>
-      </w:pPr>
-      <w:r>
-        <w:t xml:space="preserve">Azure cloud services, including </w:t>
-      </w:r>
-      <w:r>
-        <w:t xml:space="preserve">Azure </w:t>
-      </w:r>
-      <w:r>
-        <w:t>App Service, Azure Storage and Azure SQL database</w:t>
-      </w:r>
-    </w:p>
-    <w:p>
-      <w:pPr>
-        <w:pStyle w:val="ListBullet"/>
-      </w:pPr>
-      <w:r>
-        <w:t>Some C#</w:t>
-      </w:r>
-      <w:r>
-        <w:t xml:space="preserve">, </w:t>
-      </w:r>
-      <w:r>
-        <w:t>Razor</w:t>
-      </w:r>
-      <w:r>
-        <w:t>,</w:t>
-      </w:r>
-      <w:r>
-        <w:t xml:space="preserve"> WebAPI</w:t>
-      </w:r>
-      <w:r>
-        <w:t xml:space="preserve">, </w:t>
-      </w:r>
-      <w:r>
-        <w:t>XML</w:t>
-      </w:r>
-      <w:r>
-        <w:t xml:space="preserve"> and </w:t>
-      </w:r>
-      <w:r>
-        <w:t>XSLT</w:t>
-      </w:r>
-    </w:p>
-    <w:p>
-      <w:pPr>
-        <w:pStyle w:val="ListBullet"/>
-      </w:pPr>
-      <w:r>
         <w:t xml:space="preserve">Source control including </w:t>
       </w:r>
       <w:r>
@@ -565,9 +572,6 @@
       </w:r>
       <w:r>
         <w:t xml:space="preserve"> and TFS</w:t>
-      </w:r>
-      <w:r>
-        <w:t xml:space="preserve"> </w:t>
       </w:r>
     </w:p>
     <w:p>
@@ -758,13 +762,6 @@
       </w:r>
     </w:p>
     <w:p>
-      <w:bookmarkStart w:id="0" w:name="_GoBack"/>
-      <w:bookmarkEnd w:id="0"/>
-      <w:r>
-        <w:br w:type="page"/>
-      </w:r>
-    </w:p>
-    <w:p>
       <w:r>
         <w:lastRenderedPageBreak/>
         <w:t>Recent projects include:</w:t>
@@ -803,7 +800,15 @@
         <w:t>t</w:t>
       </w:r>
       <w:r>
-        <w:t xml:space="preserve"> secure customer portal on the DNN platform, using AzureAD B2C for authentication</w:t>
+        <w:t xml:space="preserve"> secure customer portal on the DNN platform, using </w:t>
+      </w:r>
+      <w:proofErr w:type="spellStart"/>
+      <w:r>
+        <w:t>AzureAD</w:t>
+      </w:r>
+      <w:proofErr w:type="spellEnd"/>
+      <w:r>
+        <w:t xml:space="preserve"> B2C for authentication</w:t>
       </w:r>
       <w:r>
         <w:t>.</w:t>

</xml_diff>

<commit_message>
Added SVG to my résumé
</commit_message>
<xml_diff>
--- a/media/documents/OliverHodgson.docx
+++ b/media/documents/OliverHodgson.docx
@@ -91,355 +91,364 @@
       <w:r>
         <w:t>Profile</w:t>
       </w:r>
+    </w:p>
+    <w:p>
+      <w:r>
+        <w:t>I’m a front-end web developer</w:t>
+      </w:r>
+      <w:r>
+        <w:t xml:space="preserve"> who has recently relocated to BC, Canada and I’m </w:t>
+      </w:r>
+      <w:r>
+        <w:t xml:space="preserve">looking for new challenges. I bring over 15 years of </w:t>
+      </w:r>
+      <w:r>
+        <w:t>practice</w:t>
+      </w:r>
+      <w:r>
+        <w:t xml:space="preserve"> working on the web – with knowledge of design, user experience, </w:t>
+      </w:r>
+      <w:r>
+        <w:t xml:space="preserve">performance, </w:t>
+      </w:r>
+      <w:r>
+        <w:t xml:space="preserve">accessibility, </w:t>
+      </w:r>
+      <w:r>
+        <w:t xml:space="preserve">SEO </w:t>
+      </w:r>
+      <w:r>
+        <w:t>and progressive enhancement.</w:t>
+      </w:r>
+      <w:r>
+        <w:t xml:space="preserve"> I’m extremely </w:t>
+      </w:r>
+      <w:r>
+        <w:t>experience</w:t>
+      </w:r>
+      <w:r>
+        <w:t>d in</w:t>
+      </w:r>
+      <w:r>
+        <w:t xml:space="preserve"> building responsive, mobile-friendly websites and applications.</w:t>
+      </w:r>
+      <w:r>
+        <w:t xml:space="preserve"> I’m</w:t>
+      </w:r>
+      <w:r>
+        <w:t xml:space="preserve"> highly</w:t>
+      </w:r>
+      <w:r>
+        <w:t xml:space="preserve"> adaptable, building </w:t>
+      </w:r>
+      <w:r>
+        <w:t xml:space="preserve">on a variety of platforms, </w:t>
+      </w:r>
+      <w:r>
+        <w:t>with recent experience encompassing</w:t>
+      </w:r>
+      <w:r>
+        <w:t xml:space="preserve"> </w:t>
+      </w:r>
+      <w:r>
+        <w:t>DNN</w:t>
+      </w:r>
+      <w:r>
+        <w:t>, SharePoint</w:t>
+      </w:r>
+      <w:r>
+        <w:t xml:space="preserve"> and WordPress</w:t>
+      </w:r>
+      <w:r>
+        <w:t>.</w:t>
+      </w:r>
+    </w:p>
+    <w:p>
+      <w:r>
+        <w:t xml:space="preserve">I’m a CSS expert, having built bespoke responsive layout frameworks, and </w:t>
+      </w:r>
+      <w:r>
+        <w:t>work</w:t>
+      </w:r>
+      <w:r>
+        <w:t>ed</w:t>
+      </w:r>
+      <w:r>
+        <w:t xml:space="preserve"> </w:t>
+      </w:r>
+      <w:r>
+        <w:t xml:space="preserve">extensively with </w:t>
+      </w:r>
+      <w:r>
+        <w:t xml:space="preserve">SVG, </w:t>
+      </w:r>
+      <w:r>
+        <w:t xml:space="preserve">SASS, </w:t>
+      </w:r>
+      <w:r>
+        <w:t>LESS</w:t>
+      </w:r>
+      <w:r>
+        <w:t xml:space="preserve">, </w:t>
+      </w:r>
+      <w:r>
+        <w:t>Bootstrap</w:t>
+      </w:r>
+      <w:r>
+        <w:t xml:space="preserve"> and </w:t>
+      </w:r>
+      <w:r>
+        <w:t xml:space="preserve">other </w:t>
+      </w:r>
+      <w:r>
+        <w:t xml:space="preserve">front-end </w:t>
+      </w:r>
+      <w:r>
+        <w:t>tools</w:t>
+      </w:r>
+      <w:r>
+        <w:t xml:space="preserve">. </w:t>
+      </w:r>
+      <w:r>
+        <w:t xml:space="preserve">I’m very </w:t>
+      </w:r>
+      <w:r>
+        <w:t>experience</w:t>
+      </w:r>
+      <w:r>
+        <w:t>d</w:t>
+      </w:r>
+      <w:r>
+        <w:t xml:space="preserve"> with JavaScript, </w:t>
+      </w:r>
+      <w:r>
+        <w:t>writing vanilla code</w:t>
+      </w:r>
+      <w:r>
+        <w:t xml:space="preserve"> </w:t>
+      </w:r>
+      <w:r>
+        <w:t>and</w:t>
+      </w:r>
+      <w:r>
+        <w:t xml:space="preserve"> </w:t>
+      </w:r>
+      <w:r>
+        <w:t>working with</w:t>
+      </w:r>
+      <w:r>
+        <w:t xml:space="preserve"> a variety of </w:t>
+      </w:r>
+      <w:r>
+        <w:t>libraries</w:t>
+      </w:r>
+      <w:r>
+        <w:t>,</w:t>
+      </w:r>
+      <w:r>
+        <w:t xml:space="preserve"> </w:t>
+      </w:r>
+      <w:r>
+        <w:t>frameworks</w:t>
+      </w:r>
+      <w:r>
+        <w:t xml:space="preserve"> and tools (</w:t>
+      </w:r>
+      <w:r>
+        <w:t>including</w:t>
+      </w:r>
+      <w:r>
+        <w:t xml:space="preserve"> </w:t>
+      </w:r>
+      <w:r>
+        <w:t>React</w:t>
+      </w:r>
+      <w:r>
+        <w:t>, Redux</w:t>
+      </w:r>
+      <w:r>
+        <w:t>,</w:t>
+      </w:r>
+      <w:r>
+        <w:t xml:space="preserve"> </w:t>
+      </w:r>
+      <w:r>
+        <w:t>Webpack</w:t>
+      </w:r>
+      <w:r>
+        <w:t>, Gulp and</w:t>
+      </w:r>
+      <w:r>
+        <w:t xml:space="preserve"> </w:t>
+      </w:r>
+      <w:r>
+        <w:t>jQuery</w:t>
+      </w:r>
+      <w:r>
+        <w:t>)</w:t>
+      </w:r>
+      <w:r>
+        <w:t>.</w:t>
+      </w:r>
+      <w:r>
+        <w:t xml:space="preserve"> </w:t>
+      </w:r>
+      <w:r>
+        <w:t xml:space="preserve">I’ve done plenty of work with a variety of templating languages, including Liquid, Handlebars, XSLT and Razor. </w:t>
+      </w:r>
+      <w:r>
+        <w:t>I’m familiar with Windows, Mac and Linux</w:t>
+      </w:r>
+      <w:r>
+        <w:t xml:space="preserve"> dev environments.</w:t>
+      </w:r>
+    </w:p>
+    <w:p>
+      <w:r>
+        <w:t xml:space="preserve">I’m happy working individually and as part of Agile teams, either remotely or on-site. I’m </w:t>
+      </w:r>
+      <w:r>
+        <w:t>continually</w:t>
+      </w:r>
+      <w:r>
+        <w:t xml:space="preserve"> reflecting, refining, learning and l</w:t>
+      </w:r>
+      <w:r>
+        <w:t xml:space="preserve">ooking for ways to improve – both </w:t>
+      </w:r>
+      <w:r>
+        <w:t xml:space="preserve">technologies </w:t>
+      </w:r>
+      <w:r>
+        <w:t>and</w:t>
+      </w:r>
+      <w:r>
+        <w:t xml:space="preserve"> </w:t>
+      </w:r>
+      <w:r>
+        <w:t>technique</w:t>
+      </w:r>
+      <w:r>
+        <w:t xml:space="preserve">s. </w:t>
+      </w:r>
+      <w:r>
+        <w:t>I have a talent for presentations</w:t>
+      </w:r>
+      <w:r>
+        <w:t>, telling stories</w:t>
+      </w:r>
+      <w:r>
+        <w:t xml:space="preserve"> and explaining difficult technical concepts to regular people.</w:t>
+      </w:r>
+      <w:r>
+        <w:t xml:space="preserve"> I want to build user interfaces which work for everybody – including the people who have to edit the website.</w:t>
+      </w:r>
+    </w:p>
+    <w:p>
+      <w:r>
+        <w:t>I’m</w:t>
+      </w:r>
+      <w:r>
+        <w:t xml:space="preserve"> open to learning new techniques and technologies. </w:t>
+      </w:r>
+      <w:r>
+        <w:t xml:space="preserve">While my speciality is the front end, </w:t>
+      </w:r>
+      <w:r>
+        <w:t xml:space="preserve">I’ve recently </w:t>
+      </w:r>
+      <w:r>
+        <w:t xml:space="preserve">taken on some </w:t>
+      </w:r>
+      <w:r>
+        <w:t>C#</w:t>
+      </w:r>
+      <w:r>
+        <w:t xml:space="preserve"> </w:t>
+      </w:r>
+      <w:r>
+        <w:t xml:space="preserve">coding </w:t>
+      </w:r>
+      <w:r>
+        <w:t>and gained experience hosting web</w:t>
+      </w:r>
+      <w:r>
+        <w:t xml:space="preserve"> </w:t>
+      </w:r>
+      <w:r>
+        <w:t xml:space="preserve">applications </w:t>
+      </w:r>
+      <w:r>
+        <w:t>on Microsoft Azure cloud services</w:t>
+      </w:r>
+      <w:r>
+        <w:t>.</w:t>
+      </w:r>
+      <w:r>
+        <w:t xml:space="preserve"> I’m </w:t>
+      </w:r>
+      <w:r>
+        <w:t>a contributor to various open source projects, most recently helping to improve the accessibility of the editing controls in the DNN content management system</w:t>
+      </w:r>
+      <w:r>
+        <w:t xml:space="preserve"> and taking part in their Technical Advisory Group</w:t>
+      </w:r>
+      <w:r>
+        <w:t>.</w:t>
+      </w:r>
+    </w:p>
+    <w:p>
+      <w:pPr>
+        <w:pStyle w:val="Heading1"/>
+      </w:pPr>
+      <w:r>
+        <w:t>Technical expertise</w:t>
+      </w:r>
+    </w:p>
+    <w:p>
+      <w:pPr>
+        <w:pStyle w:val="ListBullet"/>
+      </w:pPr>
+      <w:r>
+        <w:t xml:space="preserve">Responsive design – </w:t>
+      </w:r>
+      <w:r>
+        <w:t>building sites and apps for</w:t>
+      </w:r>
+      <w:r>
+        <w:t xml:space="preserve"> mobile, tablet, desktop and more</w:t>
+      </w:r>
+    </w:p>
+    <w:p>
+      <w:pPr>
+        <w:pStyle w:val="ListBullet"/>
+      </w:pPr>
+      <w:r>
+        <w:t>HTML</w:t>
+      </w:r>
+      <w:r>
+        <w:t>5</w:t>
+      </w:r>
+      <w:r>
+        <w:t xml:space="preserve">, </w:t>
+      </w:r>
+      <w:r>
+        <w:t>CSS</w:t>
+      </w:r>
+      <w:r>
+        <w:t xml:space="preserve"> (</w:t>
+      </w:r>
+      <w:r>
+        <w:t xml:space="preserve">including </w:t>
+      </w:r>
+      <w:r>
+        <w:t>LESS, SASS and Bootstrap</w:t>
+      </w:r>
+      <w:r>
+        <w:t>) and SVG</w:t>
+      </w:r>
       <w:bookmarkStart w:id="0" w:name="_GoBack"/>
       <w:bookmarkEnd w:id="0"/>
-    </w:p>
-    <w:p>
-      <w:r>
-        <w:t>I’m a front-end web developer</w:t>
-      </w:r>
-      <w:r>
-        <w:t xml:space="preserve"> who has recently relocated to BC, Canada and I’m </w:t>
-      </w:r>
-      <w:r>
-        <w:t xml:space="preserve">looking for new challenges. I bring over 15 years of </w:t>
-      </w:r>
-      <w:r>
-        <w:t>practice</w:t>
-      </w:r>
-      <w:r>
-        <w:t xml:space="preserve"> working on the web – with knowledge of design, user experience, </w:t>
-      </w:r>
-      <w:r>
-        <w:t xml:space="preserve">performance, </w:t>
-      </w:r>
-      <w:r>
-        <w:t xml:space="preserve">accessibility, </w:t>
-      </w:r>
-      <w:r>
-        <w:t xml:space="preserve">SEO </w:t>
-      </w:r>
-      <w:r>
-        <w:t>and progressive enhancement.</w:t>
-      </w:r>
-      <w:r>
-        <w:t xml:space="preserve"> I’m extremely </w:t>
-      </w:r>
-      <w:r>
-        <w:t>experience</w:t>
-      </w:r>
-      <w:r>
-        <w:t>d in</w:t>
-      </w:r>
-      <w:r>
-        <w:t xml:space="preserve"> building responsive, mobile-friendly websites and applications.</w:t>
-      </w:r>
-      <w:r>
-        <w:t xml:space="preserve"> I’m</w:t>
-      </w:r>
-      <w:r>
-        <w:t xml:space="preserve"> highly</w:t>
-      </w:r>
-      <w:r>
-        <w:t xml:space="preserve"> adaptable, building </w:t>
-      </w:r>
-      <w:r>
-        <w:t xml:space="preserve">on a variety of platforms, </w:t>
-      </w:r>
-      <w:r>
-        <w:t>with recent experience encompassing</w:t>
-      </w:r>
-      <w:r>
-        <w:t xml:space="preserve"> </w:t>
-      </w:r>
-      <w:r>
-        <w:t>DNN</w:t>
-      </w:r>
-      <w:r>
-        <w:t>, SharePoint</w:t>
-      </w:r>
-      <w:r>
-        <w:t xml:space="preserve"> and WordPress</w:t>
-      </w:r>
-      <w:r>
-        <w:t>.</w:t>
-      </w:r>
-    </w:p>
-    <w:p>
-      <w:r>
-        <w:t xml:space="preserve">I’m a CSS expert, having built bespoke responsive layout frameworks, and </w:t>
-      </w:r>
-      <w:r>
-        <w:t>work</w:t>
-      </w:r>
-      <w:r>
-        <w:t>ed</w:t>
-      </w:r>
-      <w:r>
-        <w:t xml:space="preserve"> </w:t>
-      </w:r>
-      <w:r>
-        <w:t xml:space="preserve">extensively with </w:t>
-      </w:r>
-      <w:r>
-        <w:t xml:space="preserve">SASS, </w:t>
-      </w:r>
-      <w:r>
-        <w:t>LESS</w:t>
-      </w:r>
-      <w:r>
-        <w:t xml:space="preserve">, </w:t>
-      </w:r>
-      <w:r>
-        <w:t>Bootstrap</w:t>
-      </w:r>
-      <w:r>
-        <w:t xml:space="preserve"> and </w:t>
-      </w:r>
-      <w:r>
-        <w:t xml:space="preserve">other </w:t>
-      </w:r>
-      <w:r>
-        <w:t xml:space="preserve">front-end </w:t>
-      </w:r>
-      <w:r>
-        <w:t>tools</w:t>
-      </w:r>
-      <w:r>
-        <w:t xml:space="preserve">. </w:t>
-      </w:r>
-      <w:r>
-        <w:t xml:space="preserve">I’m very </w:t>
-      </w:r>
-      <w:r>
-        <w:t>experience</w:t>
-      </w:r>
-      <w:r>
-        <w:t>d</w:t>
-      </w:r>
-      <w:r>
-        <w:t xml:space="preserve"> with JavaScript, </w:t>
-      </w:r>
-      <w:r>
-        <w:t>writing vanilla code</w:t>
-      </w:r>
-      <w:r>
-        <w:t xml:space="preserve"> </w:t>
-      </w:r>
-      <w:r>
-        <w:t>and</w:t>
-      </w:r>
-      <w:r>
-        <w:t xml:space="preserve"> </w:t>
-      </w:r>
-      <w:r>
-        <w:t>working with</w:t>
-      </w:r>
-      <w:r>
-        <w:t xml:space="preserve"> a variety of </w:t>
-      </w:r>
-      <w:r>
-        <w:t>libraries</w:t>
-      </w:r>
-      <w:r>
-        <w:t>,</w:t>
-      </w:r>
-      <w:r>
-        <w:t xml:space="preserve"> </w:t>
-      </w:r>
-      <w:r>
-        <w:t>frameworks</w:t>
-      </w:r>
-      <w:r>
-        <w:t xml:space="preserve"> and tools (</w:t>
-      </w:r>
-      <w:r>
-        <w:t>including</w:t>
-      </w:r>
-      <w:r>
-        <w:t xml:space="preserve"> </w:t>
-      </w:r>
-      <w:r>
-        <w:t>React</w:t>
-      </w:r>
-      <w:r>
-        <w:t>, Redux</w:t>
-      </w:r>
-      <w:r>
-        <w:t>,</w:t>
-      </w:r>
-      <w:r>
-        <w:t xml:space="preserve"> </w:t>
-      </w:r>
-      <w:r>
-        <w:t>Webpack</w:t>
-      </w:r>
-      <w:r>
-        <w:t>, Gulp and</w:t>
-      </w:r>
-      <w:r>
-        <w:t xml:space="preserve"> </w:t>
-      </w:r>
-      <w:r>
-        <w:t>jQuery</w:t>
-      </w:r>
-      <w:r>
-        <w:t>)</w:t>
-      </w:r>
-      <w:r>
-        <w:t>.</w:t>
-      </w:r>
-      <w:r>
-        <w:t xml:space="preserve"> </w:t>
-      </w:r>
-      <w:r>
-        <w:t xml:space="preserve">I’ve done plenty of work with a variety of templating languages, including Liquid, Handlebars, XSLT and Razor. </w:t>
-      </w:r>
-      <w:r>
-        <w:t>I’m familiar with Windows, Mac and Linux</w:t>
-      </w:r>
-      <w:r>
-        <w:t xml:space="preserve"> dev environments.</w:t>
-      </w:r>
-    </w:p>
-    <w:p>
-      <w:r>
-        <w:t xml:space="preserve">I’m happy working individually and as part of Agile teams, either remotely or on-site. I’m </w:t>
-      </w:r>
-      <w:r>
-        <w:t>continually</w:t>
-      </w:r>
-      <w:r>
-        <w:t xml:space="preserve"> reflecting, refining, learning and l</w:t>
-      </w:r>
-      <w:r>
-        <w:t xml:space="preserve">ooking for ways to improve – both </w:t>
-      </w:r>
-      <w:r>
-        <w:t xml:space="preserve">technologies </w:t>
-      </w:r>
-      <w:r>
-        <w:t>and</w:t>
-      </w:r>
-      <w:r>
-        <w:t xml:space="preserve"> </w:t>
-      </w:r>
-      <w:r>
-        <w:t>technique</w:t>
-      </w:r>
-      <w:r>
-        <w:t xml:space="preserve">s. </w:t>
-      </w:r>
-      <w:r>
-        <w:t>I have a talent for presentations</w:t>
-      </w:r>
-      <w:r>
-        <w:t>, telling stories</w:t>
-      </w:r>
-      <w:r>
-        <w:t xml:space="preserve"> and explaining difficult technical concepts to regular people.</w:t>
-      </w:r>
-      <w:r>
-        <w:t xml:space="preserve"> I want to build user interfaces which work for everybody – including the people who have to edit the website.</w:t>
-      </w:r>
-    </w:p>
-    <w:p>
-      <w:r>
-        <w:t>I’m</w:t>
-      </w:r>
-      <w:r>
-        <w:t xml:space="preserve"> open to learning new techniques and technologies. </w:t>
-      </w:r>
-      <w:r>
-        <w:t xml:space="preserve">While my speciality is the front end, </w:t>
-      </w:r>
-      <w:r>
-        <w:t xml:space="preserve">I’ve recently </w:t>
-      </w:r>
-      <w:r>
-        <w:t xml:space="preserve">taken on some </w:t>
-      </w:r>
-      <w:r>
-        <w:t>C#</w:t>
-      </w:r>
-      <w:r>
-        <w:t xml:space="preserve"> </w:t>
-      </w:r>
-      <w:r>
-        <w:t xml:space="preserve">coding </w:t>
-      </w:r>
-      <w:r>
-        <w:t>and gained experience hosting web</w:t>
-      </w:r>
-      <w:r>
-        <w:t xml:space="preserve"> </w:t>
-      </w:r>
-      <w:r>
-        <w:t xml:space="preserve">applications </w:t>
-      </w:r>
-      <w:r>
-        <w:t>on Microsoft Azure cloud services</w:t>
-      </w:r>
-      <w:r>
-        <w:t>.</w:t>
-      </w:r>
-      <w:r>
-        <w:t xml:space="preserve"> I’m </w:t>
-      </w:r>
-      <w:r>
-        <w:t>a contributor to various open source projects, most recently helping to improve the accessibility of the editing controls in the DNN content management system</w:t>
-      </w:r>
-      <w:r>
-        <w:t xml:space="preserve"> and taking part in their Technical Advisory Group</w:t>
-      </w:r>
-      <w:r>
-        <w:t>.</w:t>
-      </w:r>
-    </w:p>
-    <w:p>
-      <w:pPr>
-        <w:pStyle w:val="Heading1"/>
-      </w:pPr>
-      <w:r>
-        <w:t>Technical expertise</w:t>
-      </w:r>
-    </w:p>
-    <w:p>
-      <w:pPr>
-        <w:pStyle w:val="ListBullet"/>
-      </w:pPr>
-      <w:r>
-        <w:t xml:space="preserve">Responsive design – </w:t>
-      </w:r>
-      <w:r>
-        <w:t>building sites and apps for</w:t>
-      </w:r>
-      <w:r>
-        <w:t xml:space="preserve"> mobile, tablet, desktop and more</w:t>
-      </w:r>
-    </w:p>
-    <w:p>
-      <w:pPr>
-        <w:pStyle w:val="ListBullet"/>
-      </w:pPr>
-      <w:r>
-        <w:t>HTML</w:t>
-      </w:r>
-      <w:r>
-        <w:t>5</w:t>
-      </w:r>
-      <w:r>
-        <w:t xml:space="preserve"> and </w:t>
-      </w:r>
-      <w:r>
-        <w:t xml:space="preserve">CSS, </w:t>
-      </w:r>
-      <w:r>
-        <w:t xml:space="preserve">including </w:t>
-      </w:r>
-      <w:r>
-        <w:t>LESS, SASS and Bootstrap</w:t>
-      </w:r>
     </w:p>
     <w:p>
       <w:pPr>

</xml_diff>